<commit_message>
NN Project - CNN 2D..
</commit_message>
<xml_diff>
--- a/Neural Networks/Doc_NN_98390393.docx
+++ b/Neural Networks/Doc_NN_98390393.docx
@@ -10879,9 +10879,4465 @@
       <w:pPr>
         <w:bidi/>
         <w:rPr>
-          <w:rFonts w:cs="B Nazanin" w:hint="cs"/>
-          <w:sz w:val="28"/>
-          <w:szCs w:val="28"/>
+          <w:rFonts w:cs="B Nazanin"/>
+          <w:sz w:val="28"/>
+          <w:szCs w:val="28"/>
+          <w:rtl/>
+          <w:lang w:bidi="fa-IR"/>
+        </w:rPr>
+      </w:pPr>
+    </w:p>
+    <w:p>
+      <w:pPr>
+        <w:bidi/>
+        <w:rPr>
+          <w:rFonts w:cs="B Nazanin"/>
+          <w:sz w:val="28"/>
+          <w:szCs w:val="28"/>
+          <w:rtl/>
+          <w:lang w:bidi="fa-IR"/>
+        </w:rPr>
+      </w:pPr>
+    </w:p>
+    <w:p>
+      <w:pPr>
+        <w:bidi/>
+        <w:rPr>
+          <w:rFonts w:cs="B Nazanin"/>
+          <w:sz w:val="28"/>
+          <w:szCs w:val="28"/>
+          <w:rtl/>
+          <w:lang w:bidi="fa-IR"/>
+        </w:rPr>
+      </w:pPr>
+    </w:p>
+    <w:p>
+      <w:pPr>
+        <w:bidi/>
+        <w:rPr>
+          <w:rFonts w:cs="B Nazanin"/>
+          <w:sz w:val="28"/>
+          <w:szCs w:val="28"/>
+          <w:rtl/>
+          <w:lang w:bidi="fa-IR"/>
+        </w:rPr>
+      </w:pPr>
+    </w:p>
+    <w:p>
+      <w:pPr>
+        <w:bidi/>
+        <w:rPr>
+          <w:rFonts w:cs="B Nazanin"/>
+          <w:sz w:val="28"/>
+          <w:szCs w:val="28"/>
+          <w:rtl/>
+          <w:lang w:bidi="fa-IR"/>
+        </w:rPr>
+      </w:pPr>
+    </w:p>
+    <w:p>
+      <w:pPr>
+        <w:bidi/>
+        <w:rPr>
+          <w:rFonts w:cs="B Nazanin"/>
+          <w:sz w:val="28"/>
+          <w:szCs w:val="28"/>
+          <w:rtl/>
+          <w:lang w:bidi="fa-IR"/>
+        </w:rPr>
+      </w:pPr>
+    </w:p>
+    <w:p>
+      <w:pPr>
+        <w:bidi/>
+        <w:rPr>
+          <w:rFonts w:cs="B Nazanin"/>
+          <w:sz w:val="28"/>
+          <w:szCs w:val="28"/>
+          <w:rtl/>
+          <w:lang w:bidi="fa-IR"/>
+        </w:rPr>
+      </w:pPr>
+    </w:p>
+    <w:p>
+      <w:pPr>
+        <w:bidi/>
+        <w:rPr>
+          <w:rFonts w:cs="B Nazanin"/>
+          <w:sz w:val="28"/>
+          <w:szCs w:val="28"/>
+          <w:rtl/>
+          <w:lang w:bidi="fa-IR"/>
+        </w:rPr>
+      </w:pPr>
+    </w:p>
+    <w:p>
+      <w:pPr>
+        <w:bidi/>
+        <w:rPr>
+          <w:rFonts w:cs="B Nazanin"/>
+          <w:sz w:val="28"/>
+          <w:szCs w:val="28"/>
+          <w:rtl/>
+          <w:lang w:bidi="fa-IR"/>
+        </w:rPr>
+      </w:pPr>
+    </w:p>
+    <w:p>
+      <w:pPr>
+        <w:bidi/>
+        <w:rPr>
+          <w:rFonts w:cs="B Nazanin"/>
+          <w:sz w:val="28"/>
+          <w:szCs w:val="28"/>
+          <w:rtl/>
+          <w:lang w:bidi="fa-IR"/>
+        </w:rPr>
+      </w:pPr>
+    </w:p>
+    <w:p>
+      <w:pPr>
+        <w:bidi/>
+        <w:rPr>
+          <w:rFonts w:cs="B Nazanin"/>
+          <w:sz w:val="28"/>
+          <w:szCs w:val="28"/>
+          <w:rtl/>
+          <w:lang w:bidi="fa-IR"/>
+        </w:rPr>
+      </w:pPr>
+    </w:p>
+    <w:p>
+      <w:pPr>
+        <w:bidi/>
+        <w:rPr>
+          <w:rFonts w:cs="B Nazanin"/>
+          <w:sz w:val="28"/>
+          <w:szCs w:val="28"/>
+          <w:rtl/>
+          <w:lang w:bidi="fa-IR"/>
+        </w:rPr>
+      </w:pPr>
+    </w:p>
+    <w:p>
+      <w:pPr>
+        <w:bidi/>
+        <w:rPr>
+          <w:rFonts w:cs="B Nazanin"/>
+          <w:sz w:val="28"/>
+          <w:szCs w:val="28"/>
+          <w:rtl/>
+          <w:lang w:bidi="fa-IR"/>
+        </w:rPr>
+      </w:pPr>
+    </w:p>
+    <w:p>
+      <w:pPr>
+        <w:bidi/>
+        <w:rPr>
+          <w:rFonts w:cs="B Nazanin"/>
+          <w:sz w:val="28"/>
+          <w:szCs w:val="28"/>
+          <w:rtl/>
+          <w:lang w:bidi="fa-IR"/>
+        </w:rPr>
+      </w:pPr>
+    </w:p>
+    <w:p>
+      <w:pPr>
+        <w:bidi/>
+        <w:rPr>
+          <w:rFonts w:cs="B Nazanin"/>
+          <w:sz w:val="28"/>
+          <w:szCs w:val="28"/>
+          <w:rtl/>
+          <w:lang w:bidi="fa-IR"/>
+        </w:rPr>
+      </w:pPr>
+    </w:p>
+    <w:p>
+      <w:pPr>
+        <w:bidi/>
+        <w:rPr>
+          <w:rFonts w:cs="B Nazanin"/>
+          <w:sz w:val="28"/>
+          <w:szCs w:val="28"/>
+          <w:rtl/>
+          <w:lang w:bidi="fa-IR"/>
+        </w:rPr>
+      </w:pPr>
+    </w:p>
+    <w:p>
+      <w:pPr>
+        <w:bidi/>
+        <w:rPr>
+          <w:rFonts w:cs="B Nazanin"/>
+          <w:sz w:val="28"/>
+          <w:szCs w:val="28"/>
+          <w:rtl/>
+          <w:lang w:bidi="fa-IR"/>
+        </w:rPr>
+      </w:pPr>
+    </w:p>
+    <w:p>
+      <w:pPr>
+        <w:pStyle w:val="ListParagraph"/>
+        <w:numPr>
+          <w:ilvl w:val="1"/>
+          <w:numId w:val="3"/>
+        </w:numPr>
+        <w:bidi/>
+        <w:jc w:val="both"/>
+        <w:rPr>
+          <w:rFonts w:cs="B Nazanin+ Bold"/>
+          <w:sz w:val="28"/>
+          <w:szCs w:val="28"/>
+          <w:lang w:bidi="fa-IR"/>
+        </w:rPr>
+      </w:pPr>
+      <w:r>
+        <w:rPr>
+          <w:rFonts w:cs="B Nazanin+ Bold" w:hint="cs"/>
+          <w:sz w:val="28"/>
+          <w:szCs w:val="28"/>
+          <w:rtl/>
+          <w:lang w:bidi="fa-IR"/>
+        </w:rPr>
+        <w:lastRenderedPageBreak/>
+        <w:t xml:space="preserve">لایه </w:t>
+      </w:r>
+      <w:r>
+        <w:rPr>
+          <w:rFonts w:cs="B Nazanin+ Bold"/>
+          <w:sz w:val="28"/>
+          <w:szCs w:val="28"/>
+          <w:lang w:bidi="fa-IR"/>
+        </w:rPr>
+        <w:t>convolution</w:t>
+      </w:r>
+      <w:r>
+        <w:rPr>
+          <w:rFonts w:cs="B Nazanin+ Bold" w:hint="cs"/>
+          <w:sz w:val="28"/>
+          <w:szCs w:val="28"/>
+          <w:rtl/>
+          <w:lang w:bidi="fa-IR"/>
+        </w:rPr>
+        <w:t xml:space="preserve"> دو بعدی</w:t>
+      </w:r>
+      <w:r>
+        <w:rPr>
+          <w:rFonts w:cs="B Nazanin+ Bold" w:hint="cs"/>
+          <w:sz w:val="28"/>
+          <w:szCs w:val="28"/>
+          <w:rtl/>
+          <w:lang w:bidi="fa-IR"/>
+        </w:rPr>
+        <w:t>:</w:t>
+      </w:r>
+    </w:p>
+    <w:p>
+      <w:pPr>
+        <w:bidi/>
+        <w:jc w:val="both"/>
+        <w:rPr>
+          <w:rFonts w:cs="B Nazanin+ Bold"/>
+          <w:sz w:val="28"/>
+          <w:szCs w:val="28"/>
+          <w:rtl/>
+          <w:lang w:bidi="fa-IR"/>
+        </w:rPr>
+      </w:pPr>
+      <w:r>
+        <w:rPr>
+          <w:rFonts w:cs="B Nazanin+ Bold" w:hint="cs"/>
+          <w:sz w:val="28"/>
+          <w:szCs w:val="28"/>
+          <w:rtl/>
+          <w:lang w:bidi="fa-IR"/>
+        </w:rPr>
+        <w:t>تکمیل تابع وزن دهی:</w:t>
+      </w:r>
+    </w:p>
+    <w:p>
+      <w:pPr>
+        <w:bidi/>
+        <w:jc w:val="both"/>
+        <w:rPr>
+          <w:rFonts w:cs="B Nazanin"/>
+          <w:sz w:val="28"/>
+          <w:szCs w:val="28"/>
+          <w:rtl/>
+          <w:lang w:bidi="fa-IR"/>
+        </w:rPr>
+      </w:pPr>
+      <w:r>
+        <w:rPr>
+          <w:rFonts w:cs="B Nazanin" w:hint="cs"/>
+          <w:sz w:val="28"/>
+          <w:szCs w:val="28"/>
+          <w:rtl/>
+          <w:lang w:bidi="fa-IR"/>
+        </w:rPr>
+        <w:t xml:space="preserve">مشابه وزن دهی در لایه </w:t>
+      </w:r>
+      <w:r>
+        <w:rPr>
+          <w:rFonts w:cs="B Nazanin"/>
+          <w:sz w:val="28"/>
+          <w:szCs w:val="28"/>
+          <w:lang w:bidi="fa-IR"/>
+        </w:rPr>
+        <w:t>fully connected</w:t>
+      </w:r>
+      <w:r>
+        <w:rPr>
+          <w:rFonts w:cs="B Nazanin" w:hint="cs"/>
+          <w:sz w:val="28"/>
+          <w:szCs w:val="28"/>
+          <w:rtl/>
+          <w:lang w:bidi="fa-IR"/>
+        </w:rPr>
+        <w:t xml:space="preserve"> عمل میکنیم:</w:t>
+      </w:r>
+    </w:p>
+    <w:p>
+      <w:pPr>
+        <w:pStyle w:val="HTMLPreformatted"/>
+        <w:shd w:val="clear" w:color="auto" w:fill="2B2B2B"/>
+        <w:rPr>
+          <w:color w:val="A9B7C6"/>
+        </w:rPr>
+      </w:pPr>
+      <w:r>
+        <w:rPr>
+          <w:color w:val="CC7832"/>
+        </w:rPr>
+        <w:t xml:space="preserve">def </w:t>
+      </w:r>
+      <w:proofErr w:type="spellStart"/>
+      <w:r>
+        <w:rPr>
+          <w:color w:val="FFC66D"/>
+        </w:rPr>
+        <w:t>initialize_weights</w:t>
+      </w:r>
+      <w:proofErr w:type="spellEnd"/>
+      <w:r>
+        <w:rPr>
+          <w:color w:val="A9B7C6"/>
+        </w:rPr>
+        <w:t>(</w:t>
+      </w:r>
+      <w:r>
+        <w:rPr>
+          <w:color w:val="94558D"/>
+        </w:rPr>
+        <w:t>self</w:t>
+      </w:r>
+      <w:r>
+        <w:rPr>
+          <w:color w:val="A9B7C6"/>
+        </w:rPr>
+        <w:t>):</w:t>
+      </w:r>
+      <w:r>
+        <w:rPr>
+          <w:color w:val="A9B7C6"/>
+        </w:rPr>
+        <w:br/>
+        <w:t xml:space="preserve">    </w:t>
+      </w:r>
+      <w:r>
+        <w:rPr>
+          <w:i/>
+          <w:iCs/>
+          <w:color w:val="629755"/>
+        </w:rPr>
+        <w:t>"""</w:t>
+      </w:r>
+      <w:r>
+        <w:rPr>
+          <w:i/>
+          <w:iCs/>
+          <w:color w:val="629755"/>
+        </w:rPr>
+        <w:br/>
+        <w:t xml:space="preserve">    Initialize weights.</w:t>
+      </w:r>
+      <w:r>
+        <w:rPr>
+          <w:i/>
+          <w:iCs/>
+          <w:color w:val="629755"/>
+        </w:rPr>
+        <w:br/>
+        <w:t xml:space="preserve">    returns:</w:t>
+      </w:r>
+      <w:r>
+        <w:rPr>
+          <w:i/>
+          <w:iCs/>
+          <w:color w:val="629755"/>
+        </w:rPr>
+        <w:br/>
+        <w:t xml:space="preserve">        weights: initialized kernel with shape: (</w:t>
+      </w:r>
+      <w:proofErr w:type="spellStart"/>
+      <w:r>
+        <w:rPr>
+          <w:i/>
+          <w:iCs/>
+          <w:color w:val="629755"/>
+        </w:rPr>
+        <w:t>kernel_size</w:t>
+      </w:r>
+      <w:proofErr w:type="spellEnd"/>
+      <w:r>
+        <w:rPr>
+          <w:i/>
+          <w:iCs/>
+          <w:color w:val="629755"/>
+        </w:rPr>
+        <w:t xml:space="preserve">[0], </w:t>
+      </w:r>
+      <w:proofErr w:type="spellStart"/>
+      <w:r>
+        <w:rPr>
+          <w:i/>
+          <w:iCs/>
+          <w:color w:val="629755"/>
+        </w:rPr>
+        <w:t>kernel_size</w:t>
+      </w:r>
+      <w:proofErr w:type="spellEnd"/>
+      <w:r>
+        <w:rPr>
+          <w:i/>
+          <w:iCs/>
+          <w:color w:val="629755"/>
+        </w:rPr>
+        <w:t xml:space="preserve">[1], </w:t>
+      </w:r>
+      <w:proofErr w:type="spellStart"/>
+      <w:r>
+        <w:rPr>
+          <w:i/>
+          <w:iCs/>
+          <w:color w:val="629755"/>
+        </w:rPr>
+        <w:t>in_channels</w:t>
+      </w:r>
+      <w:proofErr w:type="spellEnd"/>
+      <w:r>
+        <w:rPr>
+          <w:i/>
+          <w:iCs/>
+          <w:color w:val="629755"/>
+        </w:rPr>
+        <w:t xml:space="preserve">, </w:t>
+      </w:r>
+      <w:proofErr w:type="spellStart"/>
+      <w:r>
+        <w:rPr>
+          <w:i/>
+          <w:iCs/>
+          <w:color w:val="629755"/>
+        </w:rPr>
+        <w:t>out_channels</w:t>
+      </w:r>
+      <w:proofErr w:type="spellEnd"/>
+      <w:r>
+        <w:rPr>
+          <w:i/>
+          <w:iCs/>
+          <w:color w:val="629755"/>
+        </w:rPr>
+        <w:t>)</w:t>
+      </w:r>
+      <w:r>
+        <w:rPr>
+          <w:i/>
+          <w:iCs/>
+          <w:color w:val="629755"/>
+        </w:rPr>
+        <w:br/>
+        <w:t xml:space="preserve">    """</w:t>
+      </w:r>
+      <w:r>
+        <w:rPr>
+          <w:i/>
+          <w:iCs/>
+          <w:color w:val="629755"/>
+        </w:rPr>
+        <w:br/>
+        <w:t xml:space="preserve">    </w:t>
+      </w:r>
+      <w:r>
+        <w:rPr>
+          <w:color w:val="CC7832"/>
+        </w:rPr>
+        <w:t xml:space="preserve">if </w:t>
+      </w:r>
+      <w:proofErr w:type="spellStart"/>
+      <w:r>
+        <w:rPr>
+          <w:color w:val="94558D"/>
+        </w:rPr>
+        <w:t>self</w:t>
+      </w:r>
+      <w:r>
+        <w:rPr>
+          <w:color w:val="A9B7C6"/>
+        </w:rPr>
+        <w:t>.initialize_method</w:t>
+      </w:r>
+      <w:proofErr w:type="spellEnd"/>
+      <w:r>
+        <w:rPr>
+          <w:color w:val="A9B7C6"/>
+        </w:rPr>
+        <w:t xml:space="preserve"> == </w:t>
+      </w:r>
+      <w:r>
+        <w:rPr>
+          <w:color w:val="6A8759"/>
+        </w:rPr>
+        <w:t>"random"</w:t>
+      </w:r>
+      <w:r>
+        <w:rPr>
+          <w:color w:val="A9B7C6"/>
+        </w:rPr>
+        <w:t>:</w:t>
+      </w:r>
+      <w:r>
+        <w:rPr>
+          <w:color w:val="A9B7C6"/>
+        </w:rPr>
+        <w:br/>
+        <w:t xml:space="preserve">        </w:t>
+      </w:r>
+      <w:r>
+        <w:rPr>
+          <w:color w:val="CC7832"/>
+        </w:rPr>
+        <w:t xml:space="preserve">return </w:t>
+      </w:r>
+      <w:proofErr w:type="spellStart"/>
+      <w:r>
+        <w:rPr>
+          <w:color w:val="A9B7C6"/>
+        </w:rPr>
+        <w:t>np.random.randn</w:t>
+      </w:r>
+      <w:proofErr w:type="spellEnd"/>
+      <w:r>
+        <w:rPr>
+          <w:color w:val="A9B7C6"/>
+        </w:rPr>
+        <w:t>(</w:t>
+      </w:r>
+      <w:proofErr w:type="spellStart"/>
+      <w:r>
+        <w:rPr>
+          <w:color w:val="94558D"/>
+        </w:rPr>
+        <w:t>self</w:t>
+      </w:r>
+      <w:r>
+        <w:rPr>
+          <w:color w:val="A9B7C6"/>
+        </w:rPr>
+        <w:t>.kernel_size</w:t>
+      </w:r>
+      <w:proofErr w:type="spellEnd"/>
+      <w:r>
+        <w:rPr>
+          <w:color w:val="A9B7C6"/>
+        </w:rPr>
+        <w:t>[</w:t>
+      </w:r>
+      <w:r>
+        <w:rPr>
+          <w:color w:val="6897BB"/>
+        </w:rPr>
+        <w:t>0</w:t>
+      </w:r>
+      <w:r>
+        <w:rPr>
+          <w:color w:val="A9B7C6"/>
+        </w:rPr>
+        <w:t>]</w:t>
+      </w:r>
+      <w:r>
+        <w:rPr>
+          <w:color w:val="CC7832"/>
+        </w:rPr>
+        <w:t xml:space="preserve">, </w:t>
+      </w:r>
+      <w:proofErr w:type="spellStart"/>
+      <w:r>
+        <w:rPr>
+          <w:color w:val="94558D"/>
+        </w:rPr>
+        <w:t>self</w:t>
+      </w:r>
+      <w:r>
+        <w:rPr>
+          <w:color w:val="A9B7C6"/>
+        </w:rPr>
+        <w:t>.kernel_size</w:t>
+      </w:r>
+      <w:proofErr w:type="spellEnd"/>
+      <w:r>
+        <w:rPr>
+          <w:color w:val="A9B7C6"/>
+        </w:rPr>
+        <w:t>[</w:t>
+      </w:r>
+      <w:r>
+        <w:rPr>
+          <w:color w:val="6897BB"/>
+        </w:rPr>
+        <w:t>1</w:t>
+      </w:r>
+      <w:r>
+        <w:rPr>
+          <w:color w:val="A9B7C6"/>
+        </w:rPr>
+        <w:t>]</w:t>
+      </w:r>
+      <w:r>
+        <w:rPr>
+          <w:color w:val="CC7832"/>
+        </w:rPr>
+        <w:t xml:space="preserve">, </w:t>
+      </w:r>
+      <w:proofErr w:type="spellStart"/>
+      <w:r>
+        <w:rPr>
+          <w:color w:val="94558D"/>
+        </w:rPr>
+        <w:t>self</w:t>
+      </w:r>
+      <w:r>
+        <w:rPr>
+          <w:color w:val="A9B7C6"/>
+        </w:rPr>
+        <w:t>.in_channels</w:t>
+      </w:r>
+      <w:proofErr w:type="spellEnd"/>
+      <w:r>
+        <w:rPr>
+          <w:color w:val="CC7832"/>
+        </w:rPr>
+        <w:t xml:space="preserve">, </w:t>
+      </w:r>
+      <w:proofErr w:type="spellStart"/>
+      <w:r>
+        <w:rPr>
+          <w:color w:val="94558D"/>
+        </w:rPr>
+        <w:t>self</w:t>
+      </w:r>
+      <w:r>
+        <w:rPr>
+          <w:color w:val="A9B7C6"/>
+        </w:rPr>
+        <w:t>.out_channels</w:t>
+      </w:r>
+      <w:proofErr w:type="spellEnd"/>
+      <w:r>
+        <w:rPr>
+          <w:color w:val="A9B7C6"/>
+        </w:rPr>
+        <w:t xml:space="preserve">) * </w:t>
+      </w:r>
+      <w:r>
+        <w:rPr>
+          <w:color w:val="6897BB"/>
+        </w:rPr>
+        <w:t>0.01</w:t>
+      </w:r>
+      <w:r>
+        <w:rPr>
+          <w:color w:val="6897BB"/>
+        </w:rPr>
+        <w:br/>
+        <w:t xml:space="preserve">    </w:t>
+      </w:r>
+      <w:proofErr w:type="spellStart"/>
+      <w:r>
+        <w:rPr>
+          <w:color w:val="CC7832"/>
+        </w:rPr>
+        <w:t>elif</w:t>
+      </w:r>
+      <w:proofErr w:type="spellEnd"/>
+      <w:r>
+        <w:rPr>
+          <w:color w:val="CC7832"/>
+        </w:rPr>
+        <w:t xml:space="preserve"> </w:t>
+      </w:r>
+      <w:proofErr w:type="spellStart"/>
+      <w:r>
+        <w:rPr>
+          <w:color w:val="94558D"/>
+        </w:rPr>
+        <w:t>self</w:t>
+      </w:r>
+      <w:r>
+        <w:rPr>
+          <w:color w:val="A9B7C6"/>
+        </w:rPr>
+        <w:t>.initialize_method</w:t>
+      </w:r>
+      <w:proofErr w:type="spellEnd"/>
+      <w:r>
+        <w:rPr>
+          <w:color w:val="A9B7C6"/>
+        </w:rPr>
+        <w:t xml:space="preserve"> == </w:t>
+      </w:r>
+      <w:r>
+        <w:rPr>
+          <w:color w:val="6A8759"/>
+        </w:rPr>
+        <w:t>"</w:t>
+      </w:r>
+      <w:proofErr w:type="spellStart"/>
+      <w:r>
+        <w:rPr>
+          <w:color w:val="6A8759"/>
+        </w:rPr>
+        <w:t>xavier</w:t>
+      </w:r>
+      <w:proofErr w:type="spellEnd"/>
+      <w:r>
+        <w:rPr>
+          <w:color w:val="6A8759"/>
+        </w:rPr>
+        <w:t>"</w:t>
+      </w:r>
+      <w:r>
+        <w:rPr>
+          <w:color w:val="A9B7C6"/>
+        </w:rPr>
+        <w:t>:</w:t>
+      </w:r>
+      <w:r>
+        <w:rPr>
+          <w:color w:val="A9B7C6"/>
+        </w:rPr>
+        <w:br/>
+        <w:t xml:space="preserve">        </w:t>
+      </w:r>
+      <w:proofErr w:type="spellStart"/>
+      <w:r>
+        <w:rPr>
+          <w:color w:val="A9B7C6"/>
+        </w:rPr>
+        <w:t>xavier_stddev</w:t>
+      </w:r>
+      <w:proofErr w:type="spellEnd"/>
+      <w:r>
+        <w:rPr>
+          <w:color w:val="A9B7C6"/>
+        </w:rPr>
+        <w:t xml:space="preserve"> = </w:t>
+      </w:r>
+      <w:proofErr w:type="spellStart"/>
+      <w:r>
+        <w:rPr>
+          <w:color w:val="A9B7C6"/>
+        </w:rPr>
+        <w:t>np.sqrt</w:t>
+      </w:r>
+      <w:proofErr w:type="spellEnd"/>
+      <w:r>
+        <w:rPr>
+          <w:color w:val="A9B7C6"/>
+        </w:rPr>
+        <w:t>(</w:t>
+      </w:r>
+      <w:r>
+        <w:rPr>
+          <w:color w:val="6897BB"/>
+        </w:rPr>
+        <w:t xml:space="preserve">2.0 </w:t>
+      </w:r>
+      <w:r>
+        <w:rPr>
+          <w:color w:val="A9B7C6"/>
+        </w:rPr>
+        <w:t>/ (</w:t>
+      </w:r>
+      <w:proofErr w:type="spellStart"/>
+      <w:r>
+        <w:rPr>
+          <w:color w:val="94558D"/>
+        </w:rPr>
+        <w:t>self</w:t>
+      </w:r>
+      <w:r>
+        <w:rPr>
+          <w:color w:val="A9B7C6"/>
+        </w:rPr>
+        <w:t>.in_channels</w:t>
+      </w:r>
+      <w:proofErr w:type="spellEnd"/>
+      <w:r>
+        <w:rPr>
+          <w:color w:val="A9B7C6"/>
+        </w:rPr>
+        <w:t xml:space="preserve"> + </w:t>
+      </w:r>
+      <w:proofErr w:type="spellStart"/>
+      <w:r>
+        <w:rPr>
+          <w:color w:val="94558D"/>
+        </w:rPr>
+        <w:t>self</w:t>
+      </w:r>
+      <w:r>
+        <w:rPr>
+          <w:color w:val="A9B7C6"/>
+        </w:rPr>
+        <w:t>.out_channels</w:t>
+      </w:r>
+      <w:proofErr w:type="spellEnd"/>
+      <w:r>
+        <w:rPr>
+          <w:color w:val="A9B7C6"/>
+        </w:rPr>
+        <w:t>))</w:t>
+      </w:r>
+      <w:r>
+        <w:rPr>
+          <w:color w:val="A9B7C6"/>
+        </w:rPr>
+        <w:br/>
+        <w:t xml:space="preserve">        </w:t>
+      </w:r>
+      <w:r>
+        <w:rPr>
+          <w:color w:val="CC7832"/>
+        </w:rPr>
+        <w:t xml:space="preserve">return </w:t>
+      </w:r>
+      <w:proofErr w:type="spellStart"/>
+      <w:r>
+        <w:rPr>
+          <w:color w:val="A9B7C6"/>
+        </w:rPr>
+        <w:t>np.random.randn</w:t>
+      </w:r>
+      <w:proofErr w:type="spellEnd"/>
+      <w:r>
+        <w:rPr>
+          <w:color w:val="A9B7C6"/>
+        </w:rPr>
+        <w:t>(</w:t>
+      </w:r>
+      <w:proofErr w:type="spellStart"/>
+      <w:r>
+        <w:rPr>
+          <w:color w:val="94558D"/>
+        </w:rPr>
+        <w:t>self</w:t>
+      </w:r>
+      <w:r>
+        <w:rPr>
+          <w:color w:val="A9B7C6"/>
+        </w:rPr>
+        <w:t>.kernel_size</w:t>
+      </w:r>
+      <w:proofErr w:type="spellEnd"/>
+      <w:r>
+        <w:rPr>
+          <w:color w:val="A9B7C6"/>
+        </w:rPr>
+        <w:t>[</w:t>
+      </w:r>
+      <w:r>
+        <w:rPr>
+          <w:color w:val="6897BB"/>
+        </w:rPr>
+        <w:t>0</w:t>
+      </w:r>
+      <w:r>
+        <w:rPr>
+          <w:color w:val="A9B7C6"/>
+        </w:rPr>
+        <w:t>]</w:t>
+      </w:r>
+      <w:r>
+        <w:rPr>
+          <w:color w:val="CC7832"/>
+        </w:rPr>
+        <w:t xml:space="preserve">, </w:t>
+      </w:r>
+      <w:proofErr w:type="spellStart"/>
+      <w:r>
+        <w:rPr>
+          <w:color w:val="94558D"/>
+        </w:rPr>
+        <w:t>self</w:t>
+      </w:r>
+      <w:r>
+        <w:rPr>
+          <w:color w:val="A9B7C6"/>
+        </w:rPr>
+        <w:t>.kernel_size</w:t>
+      </w:r>
+      <w:proofErr w:type="spellEnd"/>
+      <w:r>
+        <w:rPr>
+          <w:color w:val="A9B7C6"/>
+        </w:rPr>
+        <w:t>[</w:t>
+      </w:r>
+      <w:r>
+        <w:rPr>
+          <w:color w:val="6897BB"/>
+        </w:rPr>
+        <w:t>1</w:t>
+      </w:r>
+      <w:r>
+        <w:rPr>
+          <w:color w:val="A9B7C6"/>
+        </w:rPr>
+        <w:t>]</w:t>
+      </w:r>
+      <w:r>
+        <w:rPr>
+          <w:color w:val="CC7832"/>
+        </w:rPr>
+        <w:t xml:space="preserve">, </w:t>
+      </w:r>
+      <w:proofErr w:type="spellStart"/>
+      <w:r>
+        <w:rPr>
+          <w:color w:val="94558D"/>
+        </w:rPr>
+        <w:t>self</w:t>
+      </w:r>
+      <w:r>
+        <w:rPr>
+          <w:color w:val="A9B7C6"/>
+        </w:rPr>
+        <w:t>.in_channels</w:t>
+      </w:r>
+      <w:proofErr w:type="spellEnd"/>
+      <w:r>
+        <w:rPr>
+          <w:color w:val="CC7832"/>
+        </w:rPr>
+        <w:t>,</w:t>
+      </w:r>
+      <w:r>
+        <w:rPr>
+          <w:color w:val="CC7832"/>
+        </w:rPr>
+        <w:br/>
+        <w:t xml:space="preserve">                               </w:t>
+      </w:r>
+      <w:proofErr w:type="spellStart"/>
+      <w:r>
+        <w:rPr>
+          <w:color w:val="94558D"/>
+        </w:rPr>
+        <w:t>self</w:t>
+      </w:r>
+      <w:r>
+        <w:rPr>
+          <w:color w:val="A9B7C6"/>
+        </w:rPr>
+        <w:t>.out_channels</w:t>
+      </w:r>
+      <w:proofErr w:type="spellEnd"/>
+      <w:r>
+        <w:rPr>
+          <w:color w:val="A9B7C6"/>
+        </w:rPr>
+        <w:t xml:space="preserve">) * </w:t>
+      </w:r>
+      <w:proofErr w:type="spellStart"/>
+      <w:r>
+        <w:rPr>
+          <w:color w:val="A9B7C6"/>
+        </w:rPr>
+        <w:t>xavier_stddev</w:t>
+      </w:r>
+      <w:proofErr w:type="spellEnd"/>
+      <w:r>
+        <w:rPr>
+          <w:color w:val="A9B7C6"/>
+        </w:rPr>
+        <w:br/>
+        <w:t xml:space="preserve">    </w:t>
+      </w:r>
+      <w:proofErr w:type="spellStart"/>
+      <w:r>
+        <w:rPr>
+          <w:color w:val="CC7832"/>
+        </w:rPr>
+        <w:t>elif</w:t>
+      </w:r>
+      <w:proofErr w:type="spellEnd"/>
+      <w:r>
+        <w:rPr>
+          <w:color w:val="CC7832"/>
+        </w:rPr>
+        <w:t xml:space="preserve"> </w:t>
+      </w:r>
+      <w:proofErr w:type="spellStart"/>
+      <w:r>
+        <w:rPr>
+          <w:color w:val="94558D"/>
+        </w:rPr>
+        <w:t>self</w:t>
+      </w:r>
+      <w:r>
+        <w:rPr>
+          <w:color w:val="A9B7C6"/>
+        </w:rPr>
+        <w:t>.initialize_method</w:t>
+      </w:r>
+      <w:proofErr w:type="spellEnd"/>
+      <w:r>
+        <w:rPr>
+          <w:color w:val="A9B7C6"/>
+        </w:rPr>
+        <w:t xml:space="preserve"> == </w:t>
+      </w:r>
+      <w:r>
+        <w:rPr>
+          <w:color w:val="6A8759"/>
+        </w:rPr>
+        <w:t>"he"</w:t>
+      </w:r>
+      <w:r>
+        <w:rPr>
+          <w:color w:val="A9B7C6"/>
+        </w:rPr>
+        <w:t>:</w:t>
+      </w:r>
+      <w:r>
+        <w:rPr>
+          <w:color w:val="A9B7C6"/>
+        </w:rPr>
+        <w:br/>
+        <w:t xml:space="preserve">        </w:t>
+      </w:r>
+      <w:proofErr w:type="spellStart"/>
+      <w:r>
+        <w:rPr>
+          <w:color w:val="A9B7C6"/>
+        </w:rPr>
+        <w:t>he_stddev</w:t>
+      </w:r>
+      <w:proofErr w:type="spellEnd"/>
+      <w:r>
+        <w:rPr>
+          <w:color w:val="A9B7C6"/>
+        </w:rPr>
+        <w:t xml:space="preserve"> = </w:t>
+      </w:r>
+      <w:proofErr w:type="spellStart"/>
+      <w:r>
+        <w:rPr>
+          <w:color w:val="A9B7C6"/>
+        </w:rPr>
+        <w:t>np.sqrt</w:t>
+      </w:r>
+      <w:proofErr w:type="spellEnd"/>
+      <w:r>
+        <w:rPr>
+          <w:color w:val="A9B7C6"/>
+        </w:rPr>
+        <w:t>(</w:t>
+      </w:r>
+      <w:r>
+        <w:rPr>
+          <w:color w:val="6897BB"/>
+        </w:rPr>
+        <w:t xml:space="preserve">2.0 </w:t>
+      </w:r>
+      <w:r>
+        <w:rPr>
+          <w:color w:val="A9B7C6"/>
+        </w:rPr>
+        <w:t xml:space="preserve">/ </w:t>
+      </w:r>
+      <w:proofErr w:type="spellStart"/>
+      <w:r>
+        <w:rPr>
+          <w:color w:val="94558D"/>
+        </w:rPr>
+        <w:t>self</w:t>
+      </w:r>
+      <w:r>
+        <w:rPr>
+          <w:color w:val="A9B7C6"/>
+        </w:rPr>
+        <w:t>.in_channels</w:t>
+      </w:r>
+      <w:proofErr w:type="spellEnd"/>
+      <w:r>
+        <w:rPr>
+          <w:color w:val="A9B7C6"/>
+        </w:rPr>
+        <w:t>)</w:t>
+      </w:r>
+      <w:r>
+        <w:rPr>
+          <w:color w:val="A9B7C6"/>
+        </w:rPr>
+        <w:br/>
+        <w:t xml:space="preserve">        </w:t>
+      </w:r>
+      <w:r>
+        <w:rPr>
+          <w:color w:val="CC7832"/>
+        </w:rPr>
+        <w:t xml:space="preserve">return </w:t>
+      </w:r>
+      <w:proofErr w:type="spellStart"/>
+      <w:r>
+        <w:rPr>
+          <w:color w:val="A9B7C6"/>
+        </w:rPr>
+        <w:t>np.random.randn</w:t>
+      </w:r>
+      <w:proofErr w:type="spellEnd"/>
+      <w:r>
+        <w:rPr>
+          <w:color w:val="A9B7C6"/>
+        </w:rPr>
+        <w:t>(</w:t>
+      </w:r>
+      <w:proofErr w:type="spellStart"/>
+      <w:r>
+        <w:rPr>
+          <w:color w:val="94558D"/>
+        </w:rPr>
+        <w:t>self</w:t>
+      </w:r>
+      <w:r>
+        <w:rPr>
+          <w:color w:val="A9B7C6"/>
+        </w:rPr>
+        <w:t>.kernel_size</w:t>
+      </w:r>
+      <w:proofErr w:type="spellEnd"/>
+      <w:r>
+        <w:rPr>
+          <w:color w:val="A9B7C6"/>
+        </w:rPr>
+        <w:t>[</w:t>
+      </w:r>
+      <w:r>
+        <w:rPr>
+          <w:color w:val="6897BB"/>
+        </w:rPr>
+        <w:t>0</w:t>
+      </w:r>
+      <w:r>
+        <w:rPr>
+          <w:color w:val="A9B7C6"/>
+        </w:rPr>
+        <w:t>]</w:t>
+      </w:r>
+      <w:r>
+        <w:rPr>
+          <w:color w:val="CC7832"/>
+        </w:rPr>
+        <w:t xml:space="preserve">, </w:t>
+      </w:r>
+      <w:proofErr w:type="spellStart"/>
+      <w:r>
+        <w:rPr>
+          <w:color w:val="94558D"/>
+        </w:rPr>
+        <w:t>self</w:t>
+      </w:r>
+      <w:r>
+        <w:rPr>
+          <w:color w:val="A9B7C6"/>
+        </w:rPr>
+        <w:t>.kernel_size</w:t>
+      </w:r>
+      <w:proofErr w:type="spellEnd"/>
+      <w:r>
+        <w:rPr>
+          <w:color w:val="A9B7C6"/>
+        </w:rPr>
+        <w:t>[</w:t>
+      </w:r>
+      <w:r>
+        <w:rPr>
+          <w:color w:val="6897BB"/>
+        </w:rPr>
+        <w:t>1</w:t>
+      </w:r>
+      <w:r>
+        <w:rPr>
+          <w:color w:val="A9B7C6"/>
+        </w:rPr>
+        <w:t>]</w:t>
+      </w:r>
+      <w:r>
+        <w:rPr>
+          <w:color w:val="CC7832"/>
+        </w:rPr>
+        <w:t xml:space="preserve">, </w:t>
+      </w:r>
+      <w:proofErr w:type="spellStart"/>
+      <w:r>
+        <w:rPr>
+          <w:color w:val="94558D"/>
+        </w:rPr>
+        <w:t>self</w:t>
+      </w:r>
+      <w:r>
+        <w:rPr>
+          <w:color w:val="A9B7C6"/>
+        </w:rPr>
+        <w:t>.in_channels</w:t>
+      </w:r>
+      <w:proofErr w:type="spellEnd"/>
+      <w:r>
+        <w:rPr>
+          <w:color w:val="CC7832"/>
+        </w:rPr>
+        <w:t>,</w:t>
+      </w:r>
+      <w:r>
+        <w:rPr>
+          <w:color w:val="CC7832"/>
+        </w:rPr>
+        <w:br/>
+        <w:t xml:space="preserve">                               </w:t>
+      </w:r>
+      <w:proofErr w:type="spellStart"/>
+      <w:r>
+        <w:rPr>
+          <w:color w:val="94558D"/>
+        </w:rPr>
+        <w:t>self</w:t>
+      </w:r>
+      <w:r>
+        <w:rPr>
+          <w:color w:val="A9B7C6"/>
+        </w:rPr>
+        <w:t>.out_channels</w:t>
+      </w:r>
+      <w:proofErr w:type="spellEnd"/>
+      <w:r>
+        <w:rPr>
+          <w:color w:val="A9B7C6"/>
+        </w:rPr>
+        <w:t xml:space="preserve">) * </w:t>
+      </w:r>
+      <w:proofErr w:type="spellStart"/>
+      <w:r>
+        <w:rPr>
+          <w:color w:val="A9B7C6"/>
+        </w:rPr>
+        <w:t>he_stddev</w:t>
+      </w:r>
+      <w:proofErr w:type="spellEnd"/>
+      <w:r>
+        <w:rPr>
+          <w:color w:val="A9B7C6"/>
+        </w:rPr>
+        <w:br/>
+        <w:t xml:space="preserve">    </w:t>
+      </w:r>
+      <w:r>
+        <w:rPr>
+          <w:color w:val="CC7832"/>
+        </w:rPr>
+        <w:t>else</w:t>
+      </w:r>
+      <w:r>
+        <w:rPr>
+          <w:color w:val="A9B7C6"/>
+        </w:rPr>
+        <w:t>:</w:t>
+      </w:r>
+      <w:r>
+        <w:rPr>
+          <w:color w:val="A9B7C6"/>
+        </w:rPr>
+        <w:br/>
+        <w:t xml:space="preserve">        </w:t>
+      </w:r>
+      <w:r>
+        <w:rPr>
+          <w:color w:val="CC7832"/>
+        </w:rPr>
+        <w:t xml:space="preserve">raise </w:t>
+      </w:r>
+      <w:proofErr w:type="spellStart"/>
+      <w:r>
+        <w:rPr>
+          <w:color w:val="8888C6"/>
+        </w:rPr>
+        <w:t>ValueError</w:t>
+      </w:r>
+      <w:proofErr w:type="spellEnd"/>
+      <w:r>
+        <w:rPr>
+          <w:color w:val="A9B7C6"/>
+        </w:rPr>
+        <w:t>(</w:t>
+      </w:r>
+      <w:r>
+        <w:rPr>
+          <w:color w:val="6A8759"/>
+        </w:rPr>
+        <w:t>"Invalid initialization method"</w:t>
+      </w:r>
+      <w:r>
+        <w:rPr>
+          <w:color w:val="A9B7C6"/>
+        </w:rPr>
+        <w:t>)</w:t>
+      </w:r>
+    </w:p>
+    <w:p>
+      <w:pPr>
+        <w:bidi/>
+        <w:jc w:val="both"/>
+        <w:rPr>
+          <w:rFonts w:cs="B Nazanin+ Bold"/>
+          <w:sz w:val="28"/>
+          <w:szCs w:val="28"/>
+          <w:rtl/>
+          <w:lang w:bidi="fa-IR"/>
+        </w:rPr>
+      </w:pPr>
+    </w:p>
+    <w:p>
+      <w:pPr>
+        <w:bidi/>
+        <w:jc w:val="both"/>
+        <w:rPr>
+          <w:rFonts w:cs="B Nazanin+ Bold"/>
+          <w:sz w:val="28"/>
+          <w:szCs w:val="28"/>
+          <w:rtl/>
+          <w:lang w:bidi="fa-IR"/>
+        </w:rPr>
+      </w:pPr>
+    </w:p>
+    <w:p>
+      <w:pPr>
+        <w:bidi/>
+        <w:jc w:val="both"/>
+        <w:rPr>
+          <w:rFonts w:cs="B Nazanin+ Bold"/>
+          <w:sz w:val="28"/>
+          <w:szCs w:val="28"/>
+          <w:rtl/>
+          <w:lang w:bidi="fa-IR"/>
+        </w:rPr>
+      </w:pPr>
+    </w:p>
+    <w:p>
+      <w:pPr>
+        <w:bidi/>
+        <w:jc w:val="both"/>
+        <w:rPr>
+          <w:rFonts w:cs="B Nazanin+ Bold"/>
+          <w:sz w:val="28"/>
+          <w:szCs w:val="28"/>
+          <w:rtl/>
+          <w:lang w:bidi="fa-IR"/>
+        </w:rPr>
+      </w:pPr>
+    </w:p>
+    <w:p>
+      <w:pPr>
+        <w:bidi/>
+        <w:jc w:val="both"/>
+        <w:rPr>
+          <w:rFonts w:cs="B Nazanin+ Bold"/>
+          <w:sz w:val="28"/>
+          <w:szCs w:val="28"/>
+          <w:rtl/>
+          <w:lang w:bidi="fa-IR"/>
+        </w:rPr>
+      </w:pPr>
+    </w:p>
+    <w:p>
+      <w:pPr>
+        <w:bidi/>
+        <w:jc w:val="both"/>
+        <w:rPr>
+          <w:rFonts w:cs="B Nazanin+ Bold"/>
+          <w:sz w:val="28"/>
+          <w:szCs w:val="28"/>
+          <w:rtl/>
+          <w:lang w:bidi="fa-IR"/>
+        </w:rPr>
+      </w:pPr>
+    </w:p>
+    <w:p>
+      <w:pPr>
+        <w:bidi/>
+        <w:jc w:val="both"/>
+        <w:rPr>
+          <w:rFonts w:cs="B Nazanin+ Bold"/>
+          <w:sz w:val="28"/>
+          <w:szCs w:val="28"/>
+          <w:rtl/>
+          <w:lang w:bidi="fa-IR"/>
+        </w:rPr>
+      </w:pPr>
+    </w:p>
+    <w:p>
+      <w:pPr>
+        <w:bidi/>
+        <w:jc w:val="both"/>
+        <w:rPr>
+          <w:rFonts w:cs="B Nazanin+ Bold"/>
+          <w:sz w:val="28"/>
+          <w:szCs w:val="28"/>
+          <w:rtl/>
+          <w:lang w:bidi="fa-IR"/>
+        </w:rPr>
+      </w:pPr>
+    </w:p>
+    <w:p>
+      <w:pPr>
+        <w:bidi/>
+        <w:jc w:val="both"/>
+        <w:rPr>
+          <w:rFonts w:cs="B Nazanin+ Bold"/>
+          <w:sz w:val="28"/>
+          <w:szCs w:val="28"/>
+          <w:rtl/>
+          <w:lang w:bidi="fa-IR"/>
+        </w:rPr>
+      </w:pPr>
+    </w:p>
+    <w:p>
+      <w:pPr>
+        <w:bidi/>
+        <w:jc w:val="both"/>
+        <w:rPr>
+          <w:rFonts w:cs="B Nazanin+ Bold"/>
+          <w:sz w:val="28"/>
+          <w:szCs w:val="28"/>
+          <w:rtl/>
+          <w:lang w:bidi="fa-IR"/>
+        </w:rPr>
+      </w:pPr>
+      <w:r>
+        <w:rPr>
+          <w:rFonts w:cs="B Nazanin+ Bold" w:hint="cs"/>
+          <w:sz w:val="28"/>
+          <w:szCs w:val="28"/>
+          <w:rtl/>
+          <w:lang w:bidi="fa-IR"/>
+        </w:rPr>
+        <w:lastRenderedPageBreak/>
+        <w:t xml:space="preserve">تکمیل </w:t>
+      </w:r>
+      <w:r>
+        <w:rPr>
+          <w:rFonts w:cs="B Nazanin+ Bold" w:hint="cs"/>
+          <w:sz w:val="28"/>
+          <w:szCs w:val="28"/>
+          <w:rtl/>
+          <w:lang w:bidi="fa-IR"/>
+        </w:rPr>
+        <w:t>تابع</w:t>
+      </w:r>
+      <w:r>
+        <w:rPr>
+          <w:rFonts w:cs="B Nazanin+ Bold" w:hint="cs"/>
+          <w:sz w:val="28"/>
+          <w:szCs w:val="28"/>
+          <w:rtl/>
+          <w:lang w:bidi="fa-IR"/>
+        </w:rPr>
+        <w:t xml:space="preserve"> </w:t>
+      </w:r>
+      <w:r>
+        <w:rPr>
+          <w:rFonts w:cs="B Nazanin+ Bold" w:hint="cs"/>
+          <w:sz w:val="28"/>
+          <w:szCs w:val="28"/>
+          <w:rtl/>
+          <w:lang w:bidi="fa-IR"/>
+        </w:rPr>
+        <w:t>تعیین بایاس</w:t>
+      </w:r>
+      <w:r>
+        <w:rPr>
+          <w:rFonts w:cs="B Nazanin+ Bold" w:hint="cs"/>
+          <w:sz w:val="28"/>
+          <w:szCs w:val="28"/>
+          <w:rtl/>
+          <w:lang w:bidi="fa-IR"/>
+        </w:rPr>
+        <w:t>:</w:t>
+      </w:r>
+    </w:p>
+    <w:p>
+      <w:pPr>
+        <w:pStyle w:val="HTMLPreformatted"/>
+        <w:shd w:val="clear" w:color="auto" w:fill="2B2B2B"/>
+        <w:rPr>
+          <w:color w:val="A9B7C6"/>
+        </w:rPr>
+      </w:pPr>
+      <w:r>
+        <w:rPr>
+          <w:color w:val="CC7832"/>
+        </w:rPr>
+        <w:t xml:space="preserve">def </w:t>
+      </w:r>
+      <w:proofErr w:type="spellStart"/>
+      <w:r>
+        <w:rPr>
+          <w:color w:val="FFC66D"/>
+        </w:rPr>
+        <w:t>initialize_bias</w:t>
+      </w:r>
+      <w:proofErr w:type="spellEnd"/>
+      <w:r>
+        <w:rPr>
+          <w:color w:val="A9B7C6"/>
+        </w:rPr>
+        <w:t>(</w:t>
+      </w:r>
+      <w:r>
+        <w:rPr>
+          <w:color w:val="94558D"/>
+        </w:rPr>
+        <w:t>self</w:t>
+      </w:r>
+      <w:r>
+        <w:rPr>
+          <w:color w:val="A9B7C6"/>
+        </w:rPr>
+        <w:t>):</w:t>
+      </w:r>
+      <w:r>
+        <w:rPr>
+          <w:color w:val="A9B7C6"/>
+        </w:rPr>
+        <w:br/>
+        <w:t xml:space="preserve">    </w:t>
+      </w:r>
+      <w:r>
+        <w:rPr>
+          <w:i/>
+          <w:iCs/>
+          <w:color w:val="629755"/>
+        </w:rPr>
+        <w:t>"""</w:t>
+      </w:r>
+      <w:r>
+        <w:rPr>
+          <w:i/>
+          <w:iCs/>
+          <w:color w:val="629755"/>
+        </w:rPr>
+        <w:br/>
+        <w:t xml:space="preserve">    Initialize bias.</w:t>
+      </w:r>
+      <w:r>
+        <w:rPr>
+          <w:i/>
+          <w:iCs/>
+          <w:color w:val="629755"/>
+        </w:rPr>
+        <w:br/>
+        <w:t xml:space="preserve">    returns:</w:t>
+      </w:r>
+      <w:r>
+        <w:rPr>
+          <w:i/>
+          <w:iCs/>
+          <w:color w:val="629755"/>
+        </w:rPr>
+        <w:br/>
+        <w:t xml:space="preserve">        bias: initialized bias with shape: (1, 1, 1, </w:t>
+      </w:r>
+      <w:proofErr w:type="spellStart"/>
+      <w:r>
+        <w:rPr>
+          <w:i/>
+          <w:iCs/>
+          <w:color w:val="629755"/>
+        </w:rPr>
+        <w:t>out_channels</w:t>
+      </w:r>
+      <w:proofErr w:type="spellEnd"/>
+      <w:r>
+        <w:rPr>
+          <w:i/>
+          <w:iCs/>
+          <w:color w:val="629755"/>
+        </w:rPr>
+        <w:t>)</w:t>
+      </w:r>
+      <w:r>
+        <w:rPr>
+          <w:i/>
+          <w:iCs/>
+          <w:color w:val="629755"/>
+        </w:rPr>
+        <w:br/>
+        <w:t xml:space="preserve">    """</w:t>
+      </w:r>
+      <w:r>
+        <w:rPr>
+          <w:i/>
+          <w:iCs/>
+          <w:color w:val="629755"/>
+        </w:rPr>
+        <w:br/>
+        <w:t xml:space="preserve">    </w:t>
+      </w:r>
+      <w:r>
+        <w:rPr>
+          <w:color w:val="CC7832"/>
+        </w:rPr>
+        <w:t xml:space="preserve">if </w:t>
+      </w:r>
+      <w:proofErr w:type="spellStart"/>
+      <w:r>
+        <w:rPr>
+          <w:color w:val="94558D"/>
+        </w:rPr>
+        <w:t>self</w:t>
+      </w:r>
+      <w:r>
+        <w:rPr>
+          <w:color w:val="A9B7C6"/>
+        </w:rPr>
+        <w:t>.initialize_method</w:t>
+      </w:r>
+      <w:proofErr w:type="spellEnd"/>
+      <w:r>
+        <w:rPr>
+          <w:color w:val="A9B7C6"/>
+        </w:rPr>
+        <w:t xml:space="preserve"> == </w:t>
+      </w:r>
+      <w:r>
+        <w:rPr>
+          <w:color w:val="6A8759"/>
+        </w:rPr>
+        <w:t>"random"</w:t>
+      </w:r>
+      <w:r>
+        <w:rPr>
+          <w:color w:val="A9B7C6"/>
+        </w:rPr>
+        <w:t>:</w:t>
+      </w:r>
+      <w:r>
+        <w:rPr>
+          <w:color w:val="A9B7C6"/>
+        </w:rPr>
+        <w:br/>
+        <w:t xml:space="preserve">        </w:t>
+      </w:r>
+      <w:r>
+        <w:rPr>
+          <w:color w:val="CC7832"/>
+        </w:rPr>
+        <w:t xml:space="preserve">return </w:t>
+      </w:r>
+      <w:proofErr w:type="spellStart"/>
+      <w:r>
+        <w:rPr>
+          <w:color w:val="A9B7C6"/>
+        </w:rPr>
+        <w:t>np.zeros</w:t>
+      </w:r>
+      <w:proofErr w:type="spellEnd"/>
+      <w:r>
+        <w:rPr>
+          <w:color w:val="A9B7C6"/>
+        </w:rPr>
+        <w:t>((</w:t>
+      </w:r>
+      <w:r>
+        <w:rPr>
+          <w:color w:val="6897BB"/>
+        </w:rPr>
+        <w:t>1</w:t>
+      </w:r>
+      <w:r>
+        <w:rPr>
+          <w:color w:val="CC7832"/>
+        </w:rPr>
+        <w:t xml:space="preserve">, </w:t>
+      </w:r>
+      <w:r>
+        <w:rPr>
+          <w:color w:val="6897BB"/>
+        </w:rPr>
+        <w:t>1</w:t>
+      </w:r>
+      <w:r>
+        <w:rPr>
+          <w:color w:val="CC7832"/>
+        </w:rPr>
+        <w:t xml:space="preserve">, </w:t>
+      </w:r>
+      <w:r>
+        <w:rPr>
+          <w:color w:val="6897BB"/>
+        </w:rPr>
+        <w:t>1</w:t>
+      </w:r>
+      <w:r>
+        <w:rPr>
+          <w:color w:val="CC7832"/>
+        </w:rPr>
+        <w:t xml:space="preserve">, </w:t>
+      </w:r>
+      <w:proofErr w:type="spellStart"/>
+      <w:r>
+        <w:rPr>
+          <w:color w:val="94558D"/>
+        </w:rPr>
+        <w:t>self</w:t>
+      </w:r>
+      <w:r>
+        <w:rPr>
+          <w:color w:val="A9B7C6"/>
+        </w:rPr>
+        <w:t>.out_channels</w:t>
+      </w:r>
+      <w:proofErr w:type="spellEnd"/>
+      <w:r>
+        <w:rPr>
+          <w:color w:val="A9B7C6"/>
+        </w:rPr>
+        <w:t xml:space="preserve">)) * </w:t>
+      </w:r>
+      <w:r>
+        <w:rPr>
+          <w:color w:val="6897BB"/>
+        </w:rPr>
+        <w:t>0.01</w:t>
+      </w:r>
+      <w:r>
+        <w:rPr>
+          <w:color w:val="6897BB"/>
+        </w:rPr>
+        <w:br/>
+        <w:t xml:space="preserve">    </w:t>
+      </w:r>
+      <w:r>
+        <w:rPr>
+          <w:color w:val="CC7832"/>
+        </w:rPr>
+        <w:t xml:space="preserve">if </w:t>
+      </w:r>
+      <w:proofErr w:type="spellStart"/>
+      <w:r>
+        <w:rPr>
+          <w:color w:val="94558D"/>
+        </w:rPr>
+        <w:t>self</w:t>
+      </w:r>
+      <w:r>
+        <w:rPr>
+          <w:color w:val="A9B7C6"/>
+        </w:rPr>
+        <w:t>.initialize_method</w:t>
+      </w:r>
+      <w:proofErr w:type="spellEnd"/>
+      <w:r>
+        <w:rPr>
+          <w:color w:val="A9B7C6"/>
+        </w:rPr>
+        <w:t xml:space="preserve"> == </w:t>
+      </w:r>
+      <w:r>
+        <w:rPr>
+          <w:color w:val="6A8759"/>
+        </w:rPr>
+        <w:t>"</w:t>
+      </w:r>
+      <w:proofErr w:type="spellStart"/>
+      <w:r>
+        <w:rPr>
+          <w:color w:val="6A8759"/>
+        </w:rPr>
+        <w:t>xavier</w:t>
+      </w:r>
+      <w:proofErr w:type="spellEnd"/>
+      <w:r>
+        <w:rPr>
+          <w:color w:val="6A8759"/>
+        </w:rPr>
+        <w:t>"</w:t>
+      </w:r>
+      <w:r>
+        <w:rPr>
+          <w:color w:val="A9B7C6"/>
+        </w:rPr>
+        <w:t>:</w:t>
+      </w:r>
+      <w:r>
+        <w:rPr>
+          <w:color w:val="A9B7C6"/>
+        </w:rPr>
+        <w:br/>
+        <w:t xml:space="preserve">        </w:t>
+      </w:r>
+      <w:r>
+        <w:rPr>
+          <w:color w:val="CC7832"/>
+        </w:rPr>
+        <w:t xml:space="preserve">return </w:t>
+      </w:r>
+      <w:proofErr w:type="spellStart"/>
+      <w:r>
+        <w:rPr>
+          <w:color w:val="A9B7C6"/>
+        </w:rPr>
+        <w:t>np.zeros</w:t>
+      </w:r>
+      <w:proofErr w:type="spellEnd"/>
+      <w:r>
+        <w:rPr>
+          <w:color w:val="A9B7C6"/>
+        </w:rPr>
+        <w:t>((</w:t>
+      </w:r>
+      <w:r>
+        <w:rPr>
+          <w:color w:val="6897BB"/>
+        </w:rPr>
+        <w:t>1</w:t>
+      </w:r>
+      <w:r>
+        <w:rPr>
+          <w:color w:val="CC7832"/>
+        </w:rPr>
+        <w:t xml:space="preserve">, </w:t>
+      </w:r>
+      <w:r>
+        <w:rPr>
+          <w:color w:val="6897BB"/>
+        </w:rPr>
+        <w:t>1</w:t>
+      </w:r>
+      <w:r>
+        <w:rPr>
+          <w:color w:val="CC7832"/>
+        </w:rPr>
+        <w:t xml:space="preserve">, </w:t>
+      </w:r>
+      <w:r>
+        <w:rPr>
+          <w:color w:val="6897BB"/>
+        </w:rPr>
+        <w:t>1</w:t>
+      </w:r>
+      <w:r>
+        <w:rPr>
+          <w:color w:val="CC7832"/>
+        </w:rPr>
+        <w:t xml:space="preserve">, </w:t>
+      </w:r>
+      <w:proofErr w:type="spellStart"/>
+      <w:r>
+        <w:rPr>
+          <w:color w:val="94558D"/>
+        </w:rPr>
+        <w:t>self</w:t>
+      </w:r>
+      <w:r>
+        <w:rPr>
+          <w:color w:val="A9B7C6"/>
+        </w:rPr>
+        <w:t>.out_channels</w:t>
+      </w:r>
+      <w:proofErr w:type="spellEnd"/>
+      <w:r>
+        <w:rPr>
+          <w:color w:val="A9B7C6"/>
+        </w:rPr>
+        <w:t xml:space="preserve">)) * </w:t>
+      </w:r>
+      <w:proofErr w:type="spellStart"/>
+      <w:r>
+        <w:rPr>
+          <w:color w:val="A9B7C6"/>
+        </w:rPr>
+        <w:t>np.sqrt</w:t>
+      </w:r>
+      <w:proofErr w:type="spellEnd"/>
+      <w:r>
+        <w:rPr>
+          <w:color w:val="A9B7C6"/>
+        </w:rPr>
+        <w:t>(</w:t>
+      </w:r>
+      <w:r>
+        <w:rPr>
+          <w:color w:val="6897BB"/>
+        </w:rPr>
+        <w:t xml:space="preserve">1 </w:t>
+      </w:r>
+      <w:r>
+        <w:rPr>
+          <w:color w:val="A9B7C6"/>
+        </w:rPr>
+        <w:t xml:space="preserve">/ </w:t>
+      </w:r>
+      <w:proofErr w:type="spellStart"/>
+      <w:r>
+        <w:rPr>
+          <w:color w:val="94558D"/>
+        </w:rPr>
+        <w:t>self</w:t>
+      </w:r>
+      <w:r>
+        <w:rPr>
+          <w:color w:val="A9B7C6"/>
+        </w:rPr>
+        <w:t>.out_channels</w:t>
+      </w:r>
+      <w:proofErr w:type="spellEnd"/>
+      <w:r>
+        <w:rPr>
+          <w:color w:val="A9B7C6"/>
+        </w:rPr>
+        <w:t>)</w:t>
+      </w:r>
+      <w:r>
+        <w:rPr>
+          <w:color w:val="A9B7C6"/>
+        </w:rPr>
+        <w:br/>
+        <w:t xml:space="preserve">    </w:t>
+      </w:r>
+      <w:r>
+        <w:rPr>
+          <w:color w:val="CC7832"/>
+        </w:rPr>
+        <w:t xml:space="preserve">if </w:t>
+      </w:r>
+      <w:proofErr w:type="spellStart"/>
+      <w:r>
+        <w:rPr>
+          <w:color w:val="94558D"/>
+        </w:rPr>
+        <w:t>self</w:t>
+      </w:r>
+      <w:r>
+        <w:rPr>
+          <w:color w:val="A9B7C6"/>
+        </w:rPr>
+        <w:t>.initialize_method</w:t>
+      </w:r>
+      <w:proofErr w:type="spellEnd"/>
+      <w:r>
+        <w:rPr>
+          <w:color w:val="A9B7C6"/>
+        </w:rPr>
+        <w:t xml:space="preserve"> == </w:t>
+      </w:r>
+      <w:r>
+        <w:rPr>
+          <w:color w:val="6A8759"/>
+        </w:rPr>
+        <w:t>"he"</w:t>
+      </w:r>
+      <w:r>
+        <w:rPr>
+          <w:color w:val="A9B7C6"/>
+        </w:rPr>
+        <w:t>:</w:t>
+      </w:r>
+      <w:r>
+        <w:rPr>
+          <w:color w:val="A9B7C6"/>
+        </w:rPr>
+        <w:br/>
+        <w:t xml:space="preserve">        </w:t>
+      </w:r>
+      <w:r>
+        <w:rPr>
+          <w:color w:val="CC7832"/>
+        </w:rPr>
+        <w:t xml:space="preserve">return </w:t>
+      </w:r>
+      <w:proofErr w:type="spellStart"/>
+      <w:r>
+        <w:rPr>
+          <w:color w:val="A9B7C6"/>
+        </w:rPr>
+        <w:t>np.zeros</w:t>
+      </w:r>
+      <w:proofErr w:type="spellEnd"/>
+      <w:r>
+        <w:rPr>
+          <w:color w:val="A9B7C6"/>
+        </w:rPr>
+        <w:t>((</w:t>
+      </w:r>
+      <w:r>
+        <w:rPr>
+          <w:color w:val="6897BB"/>
+        </w:rPr>
+        <w:t>1</w:t>
+      </w:r>
+      <w:r>
+        <w:rPr>
+          <w:color w:val="CC7832"/>
+        </w:rPr>
+        <w:t xml:space="preserve">, </w:t>
+      </w:r>
+      <w:r>
+        <w:rPr>
+          <w:color w:val="6897BB"/>
+        </w:rPr>
+        <w:t>1</w:t>
+      </w:r>
+      <w:r>
+        <w:rPr>
+          <w:color w:val="CC7832"/>
+        </w:rPr>
+        <w:t xml:space="preserve">, </w:t>
+      </w:r>
+      <w:r>
+        <w:rPr>
+          <w:color w:val="6897BB"/>
+        </w:rPr>
+        <w:t>1</w:t>
+      </w:r>
+      <w:r>
+        <w:rPr>
+          <w:color w:val="CC7832"/>
+        </w:rPr>
+        <w:t xml:space="preserve">, </w:t>
+      </w:r>
+      <w:proofErr w:type="spellStart"/>
+      <w:r>
+        <w:rPr>
+          <w:color w:val="94558D"/>
+        </w:rPr>
+        <w:t>self</w:t>
+      </w:r>
+      <w:r>
+        <w:rPr>
+          <w:color w:val="A9B7C6"/>
+        </w:rPr>
+        <w:t>.out_channels</w:t>
+      </w:r>
+      <w:proofErr w:type="spellEnd"/>
+      <w:r>
+        <w:rPr>
+          <w:color w:val="A9B7C6"/>
+        </w:rPr>
+        <w:t xml:space="preserve">)) * </w:t>
+      </w:r>
+      <w:proofErr w:type="spellStart"/>
+      <w:r>
+        <w:rPr>
+          <w:color w:val="A9B7C6"/>
+        </w:rPr>
+        <w:t>np.sqrt</w:t>
+      </w:r>
+      <w:proofErr w:type="spellEnd"/>
+      <w:r>
+        <w:rPr>
+          <w:color w:val="A9B7C6"/>
+        </w:rPr>
+        <w:t>(</w:t>
+      </w:r>
+      <w:r>
+        <w:rPr>
+          <w:color w:val="6897BB"/>
+        </w:rPr>
+        <w:t xml:space="preserve">2 </w:t>
+      </w:r>
+      <w:r>
+        <w:rPr>
+          <w:color w:val="A9B7C6"/>
+        </w:rPr>
+        <w:t xml:space="preserve">/ </w:t>
+      </w:r>
+      <w:proofErr w:type="spellStart"/>
+      <w:r>
+        <w:rPr>
+          <w:color w:val="94558D"/>
+        </w:rPr>
+        <w:t>self</w:t>
+      </w:r>
+      <w:r>
+        <w:rPr>
+          <w:color w:val="A9B7C6"/>
+        </w:rPr>
+        <w:t>.out_channels</w:t>
+      </w:r>
+      <w:proofErr w:type="spellEnd"/>
+      <w:r>
+        <w:rPr>
+          <w:color w:val="A9B7C6"/>
+        </w:rPr>
+        <w:t>)</w:t>
+      </w:r>
+      <w:r>
+        <w:rPr>
+          <w:color w:val="A9B7C6"/>
+        </w:rPr>
+        <w:br/>
+        <w:t xml:space="preserve">    </w:t>
+      </w:r>
+      <w:r>
+        <w:rPr>
+          <w:color w:val="CC7832"/>
+        </w:rPr>
+        <w:t>else</w:t>
+      </w:r>
+      <w:r>
+        <w:rPr>
+          <w:color w:val="A9B7C6"/>
+        </w:rPr>
+        <w:t>:</w:t>
+      </w:r>
+      <w:r>
+        <w:rPr>
+          <w:color w:val="A9B7C6"/>
+        </w:rPr>
+        <w:br/>
+        <w:t xml:space="preserve">        </w:t>
+      </w:r>
+      <w:r>
+        <w:rPr>
+          <w:color w:val="CC7832"/>
+        </w:rPr>
+        <w:t xml:space="preserve">raise </w:t>
+      </w:r>
+      <w:proofErr w:type="spellStart"/>
+      <w:r>
+        <w:rPr>
+          <w:color w:val="8888C6"/>
+        </w:rPr>
+        <w:t>ValueError</w:t>
+      </w:r>
+      <w:proofErr w:type="spellEnd"/>
+      <w:r>
+        <w:rPr>
+          <w:color w:val="A9B7C6"/>
+        </w:rPr>
+        <w:t>(</w:t>
+      </w:r>
+      <w:r>
+        <w:rPr>
+          <w:color w:val="6A8759"/>
+        </w:rPr>
+        <w:t>"Invalid initialization method"</w:t>
+      </w:r>
+      <w:r>
+        <w:rPr>
+          <w:color w:val="A9B7C6"/>
+        </w:rPr>
+        <w:t>)</w:t>
+      </w:r>
+    </w:p>
+    <w:p>
+      <w:pPr>
+        <w:bidi/>
+        <w:jc w:val="both"/>
+        <w:rPr>
+          <w:rFonts w:cs="B Nazanin" w:hint="cs"/>
+          <w:sz w:val="28"/>
+          <w:szCs w:val="28"/>
+          <w:rtl/>
+          <w:lang w:bidi="fa-IR"/>
+        </w:rPr>
+      </w:pPr>
+      <w:r>
+        <w:rPr>
+          <w:rFonts w:cs="B Nazanin"/>
+          <w:sz w:val="28"/>
+          <w:szCs w:val="28"/>
+          <w:rtl/>
+          <w:lang w:bidi="fa-IR"/>
+        </w:rPr>
+        <w:t>ا</w:t>
+      </w:r>
+      <w:r>
+        <w:rPr>
+          <w:rFonts w:cs="B Nazanin" w:hint="cs"/>
+          <w:sz w:val="28"/>
+          <w:szCs w:val="28"/>
+          <w:rtl/>
+          <w:lang w:bidi="fa-IR"/>
+        </w:rPr>
+        <w:t>ی</w:t>
+      </w:r>
+      <w:r>
+        <w:rPr>
+          <w:rFonts w:cs="B Nazanin" w:hint="eastAsia"/>
+          <w:sz w:val="28"/>
+          <w:szCs w:val="28"/>
+          <w:rtl/>
+          <w:lang w:bidi="fa-IR"/>
+        </w:rPr>
+        <w:t>ن</w:t>
+      </w:r>
+      <w:r>
+        <w:rPr>
+          <w:rFonts w:cs="B Nazanin"/>
+          <w:sz w:val="28"/>
+          <w:szCs w:val="28"/>
+          <w:rtl/>
+          <w:lang w:bidi="fa-IR"/>
+        </w:rPr>
+        <w:t xml:space="preserve"> تابع با در نظر گرفتن روش م</w:t>
+      </w:r>
+      <w:r>
+        <w:rPr>
+          <w:rFonts w:cs="B Nazanin" w:hint="eastAsia"/>
+          <w:sz w:val="28"/>
+          <w:szCs w:val="28"/>
+          <w:rtl/>
+          <w:lang w:bidi="fa-IR"/>
+        </w:rPr>
+        <w:t>قدار</w:t>
+      </w:r>
+      <w:r>
+        <w:rPr>
+          <w:rFonts w:cs="B Nazanin"/>
+          <w:sz w:val="28"/>
+          <w:szCs w:val="28"/>
+          <w:rtl/>
+          <w:lang w:bidi="fa-IR"/>
+        </w:rPr>
+        <w:t xml:space="preserve"> ده</w:t>
+      </w:r>
+      <w:r>
+        <w:rPr>
+          <w:rFonts w:cs="B Nazanin" w:hint="cs"/>
+          <w:sz w:val="28"/>
+          <w:szCs w:val="28"/>
+          <w:rtl/>
+          <w:lang w:bidi="fa-IR"/>
+        </w:rPr>
+        <w:t>ی</w:t>
+      </w:r>
+      <w:r>
+        <w:rPr>
+          <w:rFonts w:cs="B Nazanin"/>
+          <w:sz w:val="28"/>
+          <w:szCs w:val="28"/>
+          <w:rtl/>
+          <w:lang w:bidi="fa-IR"/>
+        </w:rPr>
+        <w:t xml:space="preserve"> اول</w:t>
+      </w:r>
+      <w:r>
+        <w:rPr>
+          <w:rFonts w:cs="B Nazanin" w:hint="cs"/>
+          <w:sz w:val="28"/>
+          <w:szCs w:val="28"/>
+          <w:rtl/>
+          <w:lang w:bidi="fa-IR"/>
+        </w:rPr>
+        <w:t>ی</w:t>
+      </w:r>
+      <w:r>
+        <w:rPr>
+          <w:rFonts w:cs="B Nazanin" w:hint="eastAsia"/>
+          <w:sz w:val="28"/>
+          <w:szCs w:val="28"/>
+          <w:rtl/>
+          <w:lang w:bidi="fa-IR"/>
+        </w:rPr>
+        <w:t>ه</w:t>
+      </w:r>
+      <w:r>
+        <w:rPr>
+          <w:rFonts w:cs="B Nazanin"/>
+          <w:sz w:val="28"/>
+          <w:szCs w:val="28"/>
+          <w:rtl/>
+          <w:lang w:bidi="fa-IR"/>
+        </w:rPr>
+        <w:t xml:space="preserve"> مشخص شده در متغ</w:t>
+      </w:r>
+      <w:r>
+        <w:rPr>
+          <w:rFonts w:cs="B Nazanin" w:hint="cs"/>
+          <w:sz w:val="28"/>
+          <w:szCs w:val="28"/>
+          <w:rtl/>
+          <w:lang w:bidi="fa-IR"/>
+        </w:rPr>
+        <w:t>ی</w:t>
+      </w:r>
+      <w:r>
+        <w:rPr>
+          <w:rFonts w:cs="B Nazanin" w:hint="eastAsia"/>
+          <w:sz w:val="28"/>
+          <w:szCs w:val="28"/>
+          <w:rtl/>
+          <w:lang w:bidi="fa-IR"/>
+        </w:rPr>
+        <w:t>ر</w:t>
+      </w:r>
+      <w:r>
+        <w:rPr>
+          <w:rFonts w:cs="B Nazanin"/>
+          <w:sz w:val="28"/>
+          <w:szCs w:val="28"/>
+          <w:rtl/>
+          <w:lang w:bidi="fa-IR"/>
+        </w:rPr>
+        <w:t xml:space="preserve"> </w:t>
+      </w:r>
+      <w:proofErr w:type="spellStart"/>
+      <w:r>
+        <w:rPr>
+          <w:rFonts w:cs="B Nazanin"/>
+          <w:sz w:val="28"/>
+          <w:szCs w:val="28"/>
+          <w:lang w:bidi="fa-IR"/>
+        </w:rPr>
+        <w:t>initialize_method</w:t>
+      </w:r>
+      <w:proofErr w:type="spellEnd"/>
+      <w:r>
+        <w:rPr>
+          <w:rFonts w:cs="B Nazanin"/>
+          <w:sz w:val="28"/>
+          <w:szCs w:val="28"/>
+          <w:rtl/>
+          <w:lang w:bidi="fa-IR"/>
+        </w:rPr>
+        <w:t xml:space="preserve">، </w:t>
+      </w:r>
+      <w:r>
+        <w:rPr>
+          <w:rFonts w:cs="B Nazanin"/>
+          <w:sz w:val="28"/>
+          <w:szCs w:val="28"/>
+          <w:lang w:bidi="fa-IR"/>
+        </w:rPr>
+        <w:t>bias</w:t>
+      </w:r>
+      <w:r>
+        <w:rPr>
+          <w:rFonts w:cs="B Nazanin"/>
+          <w:sz w:val="28"/>
+          <w:szCs w:val="28"/>
+          <w:rtl/>
+          <w:lang w:bidi="fa-IR"/>
+        </w:rPr>
+        <w:t xml:space="preserve"> را از طر</w:t>
+      </w:r>
+      <w:r>
+        <w:rPr>
+          <w:rFonts w:cs="B Nazanin" w:hint="cs"/>
+          <w:sz w:val="28"/>
+          <w:szCs w:val="28"/>
+          <w:rtl/>
+          <w:lang w:bidi="fa-IR"/>
+        </w:rPr>
+        <w:t>ی</w:t>
+      </w:r>
+      <w:r>
+        <w:rPr>
+          <w:rFonts w:cs="B Nazanin" w:hint="eastAsia"/>
+          <w:sz w:val="28"/>
+          <w:szCs w:val="28"/>
+          <w:rtl/>
+          <w:lang w:bidi="fa-IR"/>
+        </w:rPr>
+        <w:t>ق</w:t>
+      </w:r>
+      <w:r>
+        <w:rPr>
+          <w:rFonts w:cs="B Nazanin"/>
+          <w:sz w:val="28"/>
+          <w:szCs w:val="28"/>
+          <w:rtl/>
+          <w:lang w:bidi="fa-IR"/>
+        </w:rPr>
+        <w:t xml:space="preserve"> ضرب ماتر</w:t>
+      </w:r>
+      <w:r>
+        <w:rPr>
+          <w:rFonts w:cs="B Nazanin" w:hint="cs"/>
+          <w:sz w:val="28"/>
+          <w:szCs w:val="28"/>
+          <w:rtl/>
+          <w:lang w:bidi="fa-IR"/>
+        </w:rPr>
+        <w:t>ی</w:t>
+      </w:r>
+      <w:r>
+        <w:rPr>
+          <w:rFonts w:cs="B Nazanin" w:hint="eastAsia"/>
+          <w:sz w:val="28"/>
+          <w:szCs w:val="28"/>
+          <w:rtl/>
+          <w:lang w:bidi="fa-IR"/>
+        </w:rPr>
+        <w:t>س</w:t>
+      </w:r>
+      <w:r>
+        <w:rPr>
+          <w:rFonts w:cs="B Nazanin"/>
+          <w:sz w:val="28"/>
+          <w:szCs w:val="28"/>
+          <w:rtl/>
+          <w:lang w:bidi="fa-IR"/>
+        </w:rPr>
+        <w:t xml:space="preserve"> صفر و </w:t>
+      </w:r>
+      <w:r>
+        <w:rPr>
+          <w:rFonts w:cs="B Nazanin" w:hint="cs"/>
+          <w:sz w:val="28"/>
+          <w:szCs w:val="28"/>
+          <w:rtl/>
+          <w:lang w:bidi="fa-IR"/>
+        </w:rPr>
+        <w:t>ی</w:t>
+      </w:r>
+      <w:r>
+        <w:rPr>
+          <w:rFonts w:cs="B Nazanin" w:hint="eastAsia"/>
+          <w:sz w:val="28"/>
+          <w:szCs w:val="28"/>
+          <w:rtl/>
+          <w:lang w:bidi="fa-IR"/>
+        </w:rPr>
+        <w:t>ا</w:t>
+      </w:r>
+      <w:r>
+        <w:rPr>
+          <w:rFonts w:cs="B Nazanin"/>
+          <w:sz w:val="28"/>
+          <w:szCs w:val="28"/>
+          <w:rtl/>
+          <w:lang w:bidi="fa-IR"/>
+        </w:rPr>
+        <w:t xml:space="preserve"> </w:t>
+      </w:r>
+      <w:r>
+        <w:rPr>
+          <w:rFonts w:cs="B Nazanin" w:hint="cs"/>
+          <w:sz w:val="28"/>
+          <w:szCs w:val="28"/>
+          <w:rtl/>
+          <w:lang w:bidi="fa-IR"/>
+        </w:rPr>
+        <w:t>ی</w:t>
+      </w:r>
+      <w:r>
+        <w:rPr>
+          <w:rFonts w:cs="B Nazanin" w:hint="eastAsia"/>
+          <w:sz w:val="28"/>
+          <w:szCs w:val="28"/>
+          <w:rtl/>
+          <w:lang w:bidi="fa-IR"/>
+        </w:rPr>
+        <w:t>ک</w:t>
+      </w:r>
+      <w:r>
+        <w:rPr>
+          <w:rFonts w:cs="B Nazanin"/>
+          <w:sz w:val="28"/>
+          <w:szCs w:val="28"/>
+          <w:rtl/>
+          <w:lang w:bidi="fa-IR"/>
+        </w:rPr>
+        <w:t xml:space="preserve"> به شکل تعر</w:t>
+      </w:r>
+      <w:r>
+        <w:rPr>
+          <w:rFonts w:cs="B Nazanin" w:hint="cs"/>
+          <w:sz w:val="28"/>
+          <w:szCs w:val="28"/>
+          <w:rtl/>
+          <w:lang w:bidi="fa-IR"/>
+        </w:rPr>
+        <w:t>ی</w:t>
+      </w:r>
+      <w:r>
+        <w:rPr>
+          <w:rFonts w:cs="B Nazanin" w:hint="eastAsia"/>
+          <w:sz w:val="28"/>
+          <w:szCs w:val="28"/>
+          <w:rtl/>
+          <w:lang w:bidi="fa-IR"/>
+        </w:rPr>
+        <w:t>ف</w:t>
+      </w:r>
+      <w:r>
+        <w:rPr>
+          <w:rFonts w:cs="B Nazanin"/>
+          <w:sz w:val="28"/>
+          <w:szCs w:val="28"/>
+          <w:rtl/>
+          <w:lang w:bidi="fa-IR"/>
+        </w:rPr>
+        <w:t xml:space="preserve"> شده در </w:t>
+      </w:r>
+      <w:r>
+        <w:rPr>
+          <w:rFonts w:cs="B Nazanin"/>
+          <w:sz w:val="28"/>
+          <w:szCs w:val="28"/>
+          <w:lang w:bidi="fa-IR"/>
+        </w:rPr>
+        <w:t>shape</w:t>
+      </w:r>
+      <w:r>
+        <w:rPr>
+          <w:rFonts w:cs="B Nazanin"/>
+          <w:sz w:val="28"/>
+          <w:szCs w:val="28"/>
+          <w:rtl/>
+          <w:lang w:bidi="fa-IR"/>
+        </w:rPr>
+        <w:t xml:space="preserve"> آن (</w:t>
+      </w:r>
+      <w:r>
+        <w:rPr>
+          <w:rFonts w:cs="B Nazanin" w:hint="cs"/>
+          <w:sz w:val="28"/>
+          <w:szCs w:val="28"/>
+          <w:rtl/>
+          <w:lang w:bidi="fa-IR"/>
+        </w:rPr>
+        <w:t>ی</w:t>
+      </w:r>
+      <w:r>
+        <w:rPr>
+          <w:rFonts w:cs="B Nazanin" w:hint="eastAsia"/>
+          <w:sz w:val="28"/>
+          <w:szCs w:val="28"/>
+          <w:rtl/>
+          <w:lang w:bidi="fa-IR"/>
+        </w:rPr>
+        <w:t>عن</w:t>
+      </w:r>
+      <w:r>
+        <w:rPr>
+          <w:rFonts w:cs="B Nazanin" w:hint="cs"/>
+          <w:sz w:val="28"/>
+          <w:szCs w:val="28"/>
+          <w:rtl/>
+          <w:lang w:bidi="fa-IR"/>
+        </w:rPr>
+        <w:t>ی</w:t>
+      </w:r>
+      <w:r>
+        <w:rPr>
+          <w:rFonts w:cs="B Nazanin"/>
+          <w:sz w:val="28"/>
+          <w:szCs w:val="28"/>
+          <w:rtl/>
+          <w:lang w:bidi="fa-IR"/>
+        </w:rPr>
+        <w:t xml:space="preserve"> </w:t>
+      </w:r>
+      <w:r>
+        <w:rPr>
+          <w:rFonts w:cs="B Nazanin"/>
+          <w:sz w:val="28"/>
+          <w:szCs w:val="28"/>
+          <w:lang w:bidi="fa-IR"/>
+        </w:rPr>
+        <w:t>(</w:t>
+      </w:r>
+      <w:r>
+        <w:rPr>
+          <w:rFonts w:cs="B Nazanin"/>
+          <w:sz w:val="28"/>
+          <w:szCs w:val="28"/>
+          <w:rtl/>
+          <w:lang w:bidi="fa-IR"/>
+        </w:rPr>
+        <w:t xml:space="preserve">1، 1، 1، </w:t>
+      </w:r>
+      <w:proofErr w:type="spellStart"/>
+      <w:r>
+        <w:rPr>
+          <w:rFonts w:cs="B Nazanin"/>
+          <w:sz w:val="28"/>
+          <w:szCs w:val="28"/>
+          <w:lang w:bidi="fa-IR"/>
+        </w:rPr>
+        <w:t>out_channels</w:t>
+      </w:r>
+      <w:proofErr w:type="spellEnd"/>
+      <w:r>
+        <w:rPr>
+          <w:rFonts w:cs="B Nazanin"/>
+          <w:sz w:val="28"/>
+          <w:szCs w:val="28"/>
+          <w:lang w:bidi="fa-IR"/>
+        </w:rPr>
+        <w:t>)</w:t>
+      </w:r>
+      <w:r>
+        <w:rPr>
+          <w:rFonts w:cs="B Nazanin"/>
+          <w:sz w:val="28"/>
+          <w:szCs w:val="28"/>
+          <w:rtl/>
+          <w:lang w:bidi="fa-IR"/>
+        </w:rPr>
+        <w:t xml:space="preserve">) و مقدار مشخص شده در هر </w:t>
+      </w:r>
+      <w:r>
+        <w:rPr>
+          <w:rFonts w:cs="B Nazanin" w:hint="cs"/>
+          <w:sz w:val="28"/>
+          <w:szCs w:val="28"/>
+          <w:rtl/>
+          <w:lang w:bidi="fa-IR"/>
+        </w:rPr>
+        <w:t>ی</w:t>
+      </w:r>
+      <w:r>
+        <w:rPr>
+          <w:rFonts w:cs="B Nazanin" w:hint="eastAsia"/>
+          <w:sz w:val="28"/>
+          <w:szCs w:val="28"/>
+          <w:rtl/>
+          <w:lang w:bidi="fa-IR"/>
+        </w:rPr>
+        <w:t>ک</w:t>
+      </w:r>
+      <w:r>
+        <w:rPr>
+          <w:rFonts w:cs="B Nazanin"/>
+          <w:sz w:val="28"/>
+          <w:szCs w:val="28"/>
+          <w:rtl/>
+          <w:lang w:bidi="fa-IR"/>
+        </w:rPr>
+        <w:t xml:space="preserve"> از روش‌ها</w:t>
+      </w:r>
+      <w:r>
+        <w:rPr>
+          <w:rFonts w:cs="B Nazanin" w:hint="cs"/>
+          <w:sz w:val="28"/>
+          <w:szCs w:val="28"/>
+          <w:rtl/>
+          <w:lang w:bidi="fa-IR"/>
+        </w:rPr>
+        <w:t>ی</w:t>
+      </w:r>
+      <w:r>
+        <w:rPr>
+          <w:rFonts w:cs="B Nazanin"/>
+          <w:sz w:val="28"/>
+          <w:szCs w:val="28"/>
+          <w:rtl/>
+          <w:lang w:bidi="fa-IR"/>
+        </w:rPr>
+        <w:t xml:space="preserve"> </w:t>
+      </w:r>
+      <w:proofErr w:type="spellStart"/>
+      <w:r>
+        <w:rPr>
+          <w:rFonts w:cs="B Nazanin"/>
+          <w:sz w:val="28"/>
+          <w:szCs w:val="28"/>
+          <w:lang w:bidi="fa-IR"/>
+        </w:rPr>
+        <w:t>initialize_method</w:t>
+      </w:r>
+      <w:proofErr w:type="spellEnd"/>
+      <w:r>
+        <w:rPr>
+          <w:rFonts w:cs="B Nazanin"/>
+          <w:sz w:val="28"/>
+          <w:szCs w:val="28"/>
+          <w:rtl/>
+          <w:lang w:bidi="fa-IR"/>
+        </w:rPr>
+        <w:t xml:space="preserve"> (</w:t>
+      </w:r>
+      <w:r>
+        <w:rPr>
+          <w:rFonts w:cs="B Nazanin" w:hint="cs"/>
+          <w:sz w:val="28"/>
+          <w:szCs w:val="28"/>
+          <w:rtl/>
+          <w:lang w:bidi="fa-IR"/>
+        </w:rPr>
+        <w:t>ی</w:t>
+      </w:r>
+      <w:r>
+        <w:rPr>
+          <w:rFonts w:cs="B Nazanin" w:hint="eastAsia"/>
+          <w:sz w:val="28"/>
+          <w:szCs w:val="28"/>
+          <w:rtl/>
+          <w:lang w:bidi="fa-IR"/>
+        </w:rPr>
+        <w:t>عن</w:t>
+      </w:r>
+      <w:r>
+        <w:rPr>
+          <w:rFonts w:cs="B Nazanin" w:hint="cs"/>
+          <w:sz w:val="28"/>
+          <w:szCs w:val="28"/>
+          <w:rtl/>
+          <w:lang w:bidi="fa-IR"/>
+        </w:rPr>
+        <w:t>ی</w:t>
+      </w:r>
+      <w:r>
+        <w:rPr>
+          <w:rFonts w:cs="B Nazanin"/>
+          <w:sz w:val="28"/>
+          <w:szCs w:val="28"/>
+          <w:rtl/>
+          <w:lang w:bidi="fa-IR"/>
+        </w:rPr>
+        <w:t xml:space="preserve"> </w:t>
+      </w:r>
+      <w:r>
+        <w:rPr>
+          <w:rFonts w:cs="B Nazanin"/>
+          <w:sz w:val="28"/>
+          <w:szCs w:val="28"/>
+          <w:lang w:bidi="fa-IR"/>
+        </w:rPr>
+        <w:t>random</w:t>
+      </w:r>
+      <w:r>
+        <w:rPr>
+          <w:rFonts w:cs="B Nazanin"/>
+          <w:sz w:val="28"/>
+          <w:szCs w:val="28"/>
+          <w:rtl/>
+          <w:lang w:bidi="fa-IR"/>
+        </w:rPr>
+        <w:t xml:space="preserve">، </w:t>
+      </w:r>
+      <w:proofErr w:type="spellStart"/>
+      <w:r>
+        <w:rPr>
+          <w:rFonts w:cs="B Nazanin"/>
+          <w:sz w:val="28"/>
+          <w:szCs w:val="28"/>
+          <w:lang w:bidi="fa-IR"/>
+        </w:rPr>
+        <w:t>xavier</w:t>
+      </w:r>
+      <w:proofErr w:type="spellEnd"/>
+      <w:r>
+        <w:rPr>
+          <w:rFonts w:cs="B Nazanin"/>
+          <w:sz w:val="28"/>
+          <w:szCs w:val="28"/>
+          <w:rtl/>
+          <w:lang w:bidi="fa-IR"/>
+        </w:rPr>
+        <w:t xml:space="preserve"> و </w:t>
+      </w:r>
+      <w:r>
+        <w:rPr>
+          <w:rFonts w:cs="B Nazanin"/>
+          <w:sz w:val="28"/>
+          <w:szCs w:val="28"/>
+          <w:lang w:bidi="fa-IR"/>
+        </w:rPr>
+        <w:t>he</w:t>
+      </w:r>
+      <w:r>
+        <w:rPr>
+          <w:rFonts w:cs="B Nazanin"/>
+          <w:sz w:val="28"/>
+          <w:szCs w:val="28"/>
+          <w:rtl/>
+          <w:lang w:bidi="fa-IR"/>
+        </w:rPr>
+        <w:t>) محاسبه م</w:t>
+      </w:r>
+      <w:r>
+        <w:rPr>
+          <w:rFonts w:cs="B Nazanin" w:hint="cs"/>
+          <w:sz w:val="28"/>
+          <w:szCs w:val="28"/>
+          <w:rtl/>
+          <w:lang w:bidi="fa-IR"/>
+        </w:rPr>
+        <w:t>ی‌</w:t>
+      </w:r>
+      <w:r>
+        <w:rPr>
+          <w:rFonts w:cs="B Nazanin" w:hint="eastAsia"/>
+          <w:sz w:val="28"/>
+          <w:szCs w:val="28"/>
+          <w:rtl/>
+          <w:lang w:bidi="fa-IR"/>
+        </w:rPr>
+        <w:t>کند</w:t>
+      </w:r>
+      <w:r>
+        <w:rPr>
+          <w:rFonts w:cs="B Nazanin"/>
+          <w:sz w:val="28"/>
+          <w:szCs w:val="28"/>
+          <w:rtl/>
+          <w:lang w:bidi="fa-IR"/>
+        </w:rPr>
+        <w:t xml:space="preserve"> و آن‌ها ر</w:t>
+      </w:r>
+      <w:r>
+        <w:rPr>
+          <w:rFonts w:cs="B Nazanin" w:hint="eastAsia"/>
+          <w:sz w:val="28"/>
+          <w:szCs w:val="28"/>
+          <w:rtl/>
+          <w:lang w:bidi="fa-IR"/>
+        </w:rPr>
+        <w:t>ا</w:t>
+      </w:r>
+      <w:r>
+        <w:rPr>
+          <w:rFonts w:cs="B Nazanin"/>
+          <w:sz w:val="28"/>
+          <w:szCs w:val="28"/>
+          <w:rtl/>
+          <w:lang w:bidi="fa-IR"/>
+        </w:rPr>
+        <w:t xml:space="preserve"> بازگردانده و در متغ</w:t>
+      </w:r>
+      <w:r>
+        <w:rPr>
+          <w:rFonts w:cs="B Nazanin" w:hint="cs"/>
+          <w:sz w:val="28"/>
+          <w:szCs w:val="28"/>
+          <w:rtl/>
+          <w:lang w:bidi="fa-IR"/>
+        </w:rPr>
+        <w:t>ی</w:t>
+      </w:r>
+      <w:r>
+        <w:rPr>
+          <w:rFonts w:cs="B Nazanin" w:hint="eastAsia"/>
+          <w:sz w:val="28"/>
+          <w:szCs w:val="28"/>
+          <w:rtl/>
+          <w:lang w:bidi="fa-IR"/>
+        </w:rPr>
+        <w:t>ر</w:t>
+      </w:r>
+      <w:r>
+        <w:rPr>
+          <w:rFonts w:cs="B Nazanin"/>
+          <w:sz w:val="28"/>
+          <w:szCs w:val="28"/>
+          <w:rtl/>
+          <w:lang w:bidi="fa-IR"/>
+        </w:rPr>
+        <w:t xml:space="preserve"> </w:t>
+      </w:r>
+      <w:r>
+        <w:rPr>
+          <w:rFonts w:cs="B Nazanin"/>
+          <w:sz w:val="28"/>
+          <w:szCs w:val="28"/>
+          <w:lang w:bidi="fa-IR"/>
+        </w:rPr>
+        <w:t>bias</w:t>
+      </w:r>
+      <w:r>
+        <w:rPr>
+          <w:rFonts w:cs="B Nazanin"/>
+          <w:sz w:val="28"/>
+          <w:szCs w:val="28"/>
+          <w:rtl/>
+          <w:lang w:bidi="fa-IR"/>
+        </w:rPr>
+        <w:t xml:space="preserve"> در </w:t>
+      </w:r>
+      <w:r>
+        <w:rPr>
+          <w:rFonts w:cs="B Nazanin"/>
+          <w:sz w:val="28"/>
+          <w:szCs w:val="28"/>
+          <w:lang w:bidi="fa-IR"/>
+        </w:rPr>
+        <w:t>instance</w:t>
+      </w:r>
+      <w:r>
+        <w:rPr>
+          <w:rFonts w:cs="B Nazanin"/>
+          <w:sz w:val="28"/>
+          <w:szCs w:val="28"/>
+          <w:rtl/>
+          <w:lang w:bidi="fa-IR"/>
+        </w:rPr>
+        <w:t xml:space="preserve"> لا</w:t>
+      </w:r>
+      <w:r>
+        <w:rPr>
+          <w:rFonts w:cs="B Nazanin" w:hint="cs"/>
+          <w:sz w:val="28"/>
+          <w:szCs w:val="28"/>
+          <w:rtl/>
+          <w:lang w:bidi="fa-IR"/>
+        </w:rPr>
+        <w:t>ی</w:t>
+      </w:r>
+      <w:r>
+        <w:rPr>
+          <w:rFonts w:cs="B Nazanin" w:hint="eastAsia"/>
+          <w:sz w:val="28"/>
+          <w:szCs w:val="28"/>
+          <w:rtl/>
+          <w:lang w:bidi="fa-IR"/>
+        </w:rPr>
+        <w:t>ه</w:t>
+      </w:r>
+      <w:r>
+        <w:rPr>
+          <w:rFonts w:cs="B Nazanin"/>
+          <w:sz w:val="28"/>
+          <w:szCs w:val="28"/>
+          <w:rtl/>
+          <w:lang w:bidi="fa-IR"/>
+        </w:rPr>
+        <w:t xml:space="preserve"> </w:t>
+      </w:r>
+      <w:r>
+        <w:rPr>
+          <w:rFonts w:cs="B Nazanin"/>
+          <w:sz w:val="28"/>
+          <w:szCs w:val="28"/>
+          <w:lang w:bidi="fa-IR"/>
+        </w:rPr>
+        <w:t>Convolution</w:t>
+      </w:r>
+      <w:r>
+        <w:rPr>
+          <w:rFonts w:cs="B Nazanin"/>
+          <w:sz w:val="28"/>
+          <w:szCs w:val="28"/>
+          <w:rtl/>
+          <w:lang w:bidi="fa-IR"/>
+        </w:rPr>
+        <w:t xml:space="preserve"> قرار م</w:t>
+      </w:r>
+      <w:r>
+        <w:rPr>
+          <w:rFonts w:cs="B Nazanin" w:hint="cs"/>
+          <w:sz w:val="28"/>
+          <w:szCs w:val="28"/>
+          <w:rtl/>
+          <w:lang w:bidi="fa-IR"/>
+        </w:rPr>
+        <w:t>ی‌</w:t>
+      </w:r>
+      <w:r>
+        <w:rPr>
+          <w:rFonts w:cs="B Nazanin" w:hint="eastAsia"/>
+          <w:sz w:val="28"/>
+          <w:szCs w:val="28"/>
+          <w:rtl/>
+          <w:lang w:bidi="fa-IR"/>
+        </w:rPr>
+        <w:t>دهد</w:t>
+      </w:r>
+      <w:r>
+        <w:rPr>
+          <w:rFonts w:cs="B Nazanin"/>
+          <w:sz w:val="28"/>
+          <w:szCs w:val="28"/>
+          <w:rtl/>
+          <w:lang w:bidi="fa-IR"/>
+        </w:rPr>
+        <w:t>. در صورت</w:t>
+      </w:r>
+      <w:r>
+        <w:rPr>
+          <w:rFonts w:cs="B Nazanin" w:hint="cs"/>
+          <w:sz w:val="28"/>
+          <w:szCs w:val="28"/>
+          <w:rtl/>
+          <w:lang w:bidi="fa-IR"/>
+        </w:rPr>
+        <w:t>ی</w:t>
+      </w:r>
+      <w:r>
+        <w:rPr>
+          <w:rFonts w:cs="B Nazanin"/>
+          <w:sz w:val="28"/>
+          <w:szCs w:val="28"/>
+          <w:rtl/>
+          <w:lang w:bidi="fa-IR"/>
+        </w:rPr>
+        <w:t xml:space="preserve"> که متغ</w:t>
+      </w:r>
+      <w:r>
+        <w:rPr>
+          <w:rFonts w:cs="B Nazanin" w:hint="cs"/>
+          <w:sz w:val="28"/>
+          <w:szCs w:val="28"/>
+          <w:rtl/>
+          <w:lang w:bidi="fa-IR"/>
+        </w:rPr>
+        <w:t>ی</w:t>
+      </w:r>
+      <w:r>
+        <w:rPr>
+          <w:rFonts w:cs="B Nazanin" w:hint="eastAsia"/>
+          <w:sz w:val="28"/>
+          <w:szCs w:val="28"/>
+          <w:rtl/>
+          <w:lang w:bidi="fa-IR"/>
+        </w:rPr>
+        <w:t>ر</w:t>
+      </w:r>
+      <w:r>
+        <w:rPr>
+          <w:rFonts w:cs="B Nazanin"/>
+          <w:sz w:val="28"/>
+          <w:szCs w:val="28"/>
+          <w:rtl/>
+          <w:lang w:bidi="fa-IR"/>
+        </w:rPr>
+        <w:t xml:space="preserve"> </w:t>
+      </w:r>
+      <w:proofErr w:type="spellStart"/>
+      <w:r>
+        <w:rPr>
+          <w:rFonts w:cs="B Nazanin"/>
+          <w:sz w:val="28"/>
+          <w:szCs w:val="28"/>
+          <w:lang w:bidi="fa-IR"/>
+        </w:rPr>
+        <w:t>initialize_method</w:t>
+      </w:r>
+      <w:proofErr w:type="spellEnd"/>
+      <w:r>
+        <w:rPr>
+          <w:rFonts w:cs="B Nazanin"/>
+          <w:sz w:val="28"/>
+          <w:szCs w:val="28"/>
+          <w:rtl/>
+          <w:lang w:bidi="fa-IR"/>
+        </w:rPr>
+        <w:t xml:space="preserve"> با ه</w:t>
+      </w:r>
+      <w:r>
+        <w:rPr>
+          <w:rFonts w:cs="B Nazanin" w:hint="cs"/>
+          <w:sz w:val="28"/>
+          <w:szCs w:val="28"/>
+          <w:rtl/>
+          <w:lang w:bidi="fa-IR"/>
+        </w:rPr>
+        <w:t>ی</w:t>
+      </w:r>
+      <w:r>
+        <w:rPr>
+          <w:rFonts w:cs="B Nazanin" w:hint="eastAsia"/>
+          <w:sz w:val="28"/>
+          <w:szCs w:val="28"/>
+          <w:rtl/>
+          <w:lang w:bidi="fa-IR"/>
+        </w:rPr>
+        <w:t>چکدام</w:t>
+      </w:r>
+      <w:r>
+        <w:rPr>
+          <w:rFonts w:cs="B Nazanin"/>
+          <w:sz w:val="28"/>
+          <w:szCs w:val="28"/>
+          <w:rtl/>
+          <w:lang w:bidi="fa-IR"/>
+        </w:rPr>
+        <w:t xml:space="preserve"> از مقاد</w:t>
+      </w:r>
+      <w:r>
+        <w:rPr>
+          <w:rFonts w:cs="B Nazanin" w:hint="cs"/>
+          <w:sz w:val="28"/>
+          <w:szCs w:val="28"/>
+          <w:rtl/>
+          <w:lang w:bidi="fa-IR"/>
+        </w:rPr>
+        <w:t>ی</w:t>
+      </w:r>
+      <w:r>
+        <w:rPr>
+          <w:rFonts w:cs="B Nazanin" w:hint="eastAsia"/>
+          <w:sz w:val="28"/>
+          <w:szCs w:val="28"/>
+          <w:rtl/>
+          <w:lang w:bidi="fa-IR"/>
+        </w:rPr>
+        <w:t>ر</w:t>
+      </w:r>
+      <w:r>
+        <w:rPr>
+          <w:rFonts w:cs="B Nazanin"/>
+          <w:sz w:val="28"/>
+          <w:szCs w:val="28"/>
+          <w:rtl/>
+          <w:lang w:bidi="fa-IR"/>
+        </w:rPr>
+        <w:t xml:space="preserve"> "</w:t>
+      </w:r>
+      <w:r>
+        <w:rPr>
+          <w:rFonts w:cs="B Nazanin"/>
+          <w:sz w:val="28"/>
+          <w:szCs w:val="28"/>
+          <w:lang w:bidi="fa-IR"/>
+        </w:rPr>
+        <w:t>random"</w:t>
+      </w:r>
+      <w:r>
+        <w:rPr>
+          <w:rFonts w:cs="B Nazanin"/>
+          <w:sz w:val="28"/>
+          <w:szCs w:val="28"/>
+          <w:rtl/>
+          <w:lang w:bidi="fa-IR"/>
+        </w:rPr>
+        <w:t xml:space="preserve">، </w:t>
+      </w:r>
+      <w:r>
+        <w:rPr>
+          <w:rFonts w:cs="B Nazanin"/>
+          <w:sz w:val="28"/>
+          <w:szCs w:val="28"/>
+          <w:lang w:bidi="fa-IR"/>
+        </w:rPr>
+        <w:t>"</w:t>
+      </w:r>
+      <w:proofErr w:type="spellStart"/>
+      <w:r>
+        <w:rPr>
+          <w:rFonts w:cs="B Nazanin"/>
+          <w:sz w:val="28"/>
+          <w:szCs w:val="28"/>
+          <w:lang w:bidi="fa-IR"/>
+        </w:rPr>
+        <w:t>xavier</w:t>
+      </w:r>
+      <w:proofErr w:type="spellEnd"/>
+      <w:r>
+        <w:rPr>
+          <w:rFonts w:cs="B Nazanin"/>
+          <w:sz w:val="28"/>
+          <w:szCs w:val="28"/>
+          <w:rtl/>
+          <w:lang w:bidi="fa-IR"/>
+        </w:rPr>
+        <w:t>" و "</w:t>
+      </w:r>
+      <w:r>
+        <w:rPr>
+          <w:rFonts w:cs="B Nazanin"/>
+          <w:sz w:val="28"/>
+          <w:szCs w:val="28"/>
+          <w:lang w:bidi="fa-IR"/>
+        </w:rPr>
+        <w:t>he</w:t>
+      </w:r>
+      <w:r>
+        <w:rPr>
+          <w:rFonts w:cs="B Nazanin"/>
+          <w:sz w:val="28"/>
+          <w:szCs w:val="28"/>
+          <w:rtl/>
+          <w:lang w:bidi="fa-IR"/>
+        </w:rPr>
+        <w:t xml:space="preserve">" برابر نباشد، </w:t>
+      </w:r>
+      <w:r>
+        <w:rPr>
+          <w:rFonts w:cs="B Nazanin" w:hint="cs"/>
+          <w:sz w:val="28"/>
+          <w:szCs w:val="28"/>
+          <w:rtl/>
+          <w:lang w:bidi="fa-IR"/>
+        </w:rPr>
+        <w:t>ی</w:t>
+      </w:r>
+      <w:r>
+        <w:rPr>
+          <w:rFonts w:cs="B Nazanin" w:hint="eastAsia"/>
+          <w:sz w:val="28"/>
+          <w:szCs w:val="28"/>
+          <w:rtl/>
+          <w:lang w:bidi="fa-IR"/>
+        </w:rPr>
+        <w:t>ک</w:t>
+      </w:r>
+      <w:r>
+        <w:rPr>
+          <w:rFonts w:cs="B Nazanin"/>
+          <w:sz w:val="28"/>
+          <w:szCs w:val="28"/>
+          <w:rtl/>
+          <w:lang w:bidi="fa-IR"/>
+        </w:rPr>
+        <w:t xml:space="preserve"> خطا برگردانده م</w:t>
+      </w:r>
+      <w:r>
+        <w:rPr>
+          <w:rFonts w:cs="B Nazanin" w:hint="cs"/>
+          <w:sz w:val="28"/>
+          <w:szCs w:val="28"/>
+          <w:rtl/>
+          <w:lang w:bidi="fa-IR"/>
+        </w:rPr>
+        <w:t>ی‌</w:t>
+      </w:r>
+      <w:r>
+        <w:rPr>
+          <w:rFonts w:cs="B Nazanin" w:hint="eastAsia"/>
+          <w:sz w:val="28"/>
+          <w:szCs w:val="28"/>
+          <w:rtl/>
+          <w:lang w:bidi="fa-IR"/>
+        </w:rPr>
+        <w:t>شود</w:t>
+      </w:r>
+      <w:r>
+        <w:rPr>
+          <w:rFonts w:cs="B Nazanin" w:hint="cs"/>
+          <w:sz w:val="28"/>
+          <w:szCs w:val="28"/>
+          <w:rtl/>
+          <w:lang w:bidi="fa-IR"/>
+        </w:rPr>
+        <w:t xml:space="preserve">. علت وابستگی بایاس به متد وزن دهی این است که </w:t>
+      </w:r>
+      <w:r>
+        <w:rPr>
+          <w:rFonts w:cs="B Nazanin"/>
+          <w:sz w:val="28"/>
+          <w:szCs w:val="28"/>
+          <w:rtl/>
+          <w:lang w:bidi="fa-IR"/>
+        </w:rPr>
+        <w:t>در لا</w:t>
+      </w:r>
+      <w:r>
+        <w:rPr>
+          <w:rFonts w:cs="B Nazanin" w:hint="cs"/>
+          <w:sz w:val="28"/>
+          <w:szCs w:val="28"/>
+          <w:rtl/>
+          <w:lang w:bidi="fa-IR"/>
+        </w:rPr>
+        <w:t>ی</w:t>
+      </w:r>
+      <w:r>
+        <w:rPr>
+          <w:rFonts w:cs="B Nazanin" w:hint="eastAsia"/>
+          <w:sz w:val="28"/>
+          <w:szCs w:val="28"/>
+          <w:rtl/>
+          <w:lang w:bidi="fa-IR"/>
+        </w:rPr>
+        <w:t>ه</w:t>
+      </w:r>
+      <w:r>
+        <w:rPr>
+          <w:rFonts w:cs="B Nazanin"/>
+          <w:sz w:val="28"/>
+          <w:szCs w:val="28"/>
+          <w:rtl/>
+          <w:lang w:bidi="fa-IR"/>
+        </w:rPr>
+        <w:t xml:space="preserve"> ها</w:t>
+      </w:r>
+      <w:r>
+        <w:rPr>
+          <w:rFonts w:cs="B Nazanin" w:hint="cs"/>
+          <w:sz w:val="28"/>
+          <w:szCs w:val="28"/>
+          <w:rtl/>
+          <w:lang w:bidi="fa-IR"/>
+        </w:rPr>
+        <w:t>ی</w:t>
+      </w:r>
+      <w:r>
+        <w:rPr>
+          <w:rFonts w:cs="B Nazanin"/>
+          <w:sz w:val="28"/>
+          <w:szCs w:val="28"/>
+          <w:rtl/>
+          <w:lang w:bidi="fa-IR"/>
+        </w:rPr>
+        <w:t xml:space="preserve"> </w:t>
+      </w:r>
+      <w:r>
+        <w:rPr>
+          <w:rFonts w:cs="B Nazanin"/>
+          <w:sz w:val="28"/>
+          <w:szCs w:val="28"/>
+          <w:lang w:bidi="fa-IR"/>
+        </w:rPr>
+        <w:t>Fully Connected</w:t>
+      </w:r>
+      <w:r>
+        <w:rPr>
+          <w:rFonts w:cs="B Nazanin"/>
+          <w:sz w:val="28"/>
+          <w:szCs w:val="28"/>
+          <w:rtl/>
+          <w:lang w:bidi="fa-IR"/>
+        </w:rPr>
+        <w:t>، ورود</w:t>
+      </w:r>
+      <w:r>
+        <w:rPr>
+          <w:rFonts w:cs="B Nazanin" w:hint="cs"/>
+          <w:sz w:val="28"/>
+          <w:szCs w:val="28"/>
+          <w:rtl/>
+          <w:lang w:bidi="fa-IR"/>
+        </w:rPr>
+        <w:t>ی</w:t>
+      </w:r>
+      <w:r>
+        <w:rPr>
+          <w:rFonts w:cs="B Nazanin"/>
+          <w:sz w:val="28"/>
+          <w:szCs w:val="28"/>
+          <w:rtl/>
+          <w:lang w:bidi="fa-IR"/>
+        </w:rPr>
+        <w:t xml:space="preserve"> ها به صورت بردار ها</w:t>
+      </w:r>
+      <w:r>
+        <w:rPr>
+          <w:rFonts w:cs="B Nazanin" w:hint="cs"/>
+          <w:sz w:val="28"/>
+          <w:szCs w:val="28"/>
+          <w:rtl/>
+          <w:lang w:bidi="fa-IR"/>
+        </w:rPr>
+        <w:t>ی</w:t>
+      </w:r>
+      <w:r>
+        <w:rPr>
+          <w:rFonts w:cs="B Nazanin"/>
+          <w:sz w:val="28"/>
+          <w:szCs w:val="28"/>
+          <w:rtl/>
+          <w:lang w:bidi="fa-IR"/>
+        </w:rPr>
+        <w:t xml:space="preserve"> </w:t>
+      </w:r>
+      <w:r>
+        <w:rPr>
+          <w:rFonts w:cs="B Nazanin" w:hint="cs"/>
+          <w:sz w:val="28"/>
+          <w:szCs w:val="28"/>
+          <w:rtl/>
+          <w:lang w:bidi="fa-IR"/>
+        </w:rPr>
+        <w:t>ی</w:t>
+      </w:r>
+      <w:r>
+        <w:rPr>
+          <w:rFonts w:cs="B Nazanin" w:hint="eastAsia"/>
+          <w:sz w:val="28"/>
+          <w:szCs w:val="28"/>
+          <w:rtl/>
+          <w:lang w:bidi="fa-IR"/>
+        </w:rPr>
+        <w:t>ک</w:t>
+      </w:r>
+      <w:r>
+        <w:rPr>
+          <w:rFonts w:cs="B Nazanin"/>
+          <w:sz w:val="28"/>
+          <w:szCs w:val="28"/>
+          <w:rtl/>
+          <w:lang w:bidi="fa-IR"/>
+        </w:rPr>
+        <w:t xml:space="preserve"> بعد</w:t>
+      </w:r>
+      <w:r>
+        <w:rPr>
+          <w:rFonts w:cs="B Nazanin" w:hint="cs"/>
+          <w:sz w:val="28"/>
+          <w:szCs w:val="28"/>
+          <w:rtl/>
+          <w:lang w:bidi="fa-IR"/>
+        </w:rPr>
+        <w:t>ی</w:t>
+      </w:r>
+      <w:r>
+        <w:rPr>
+          <w:rFonts w:cs="B Nazanin"/>
+          <w:sz w:val="28"/>
+          <w:szCs w:val="28"/>
+          <w:rtl/>
+          <w:lang w:bidi="fa-IR"/>
+        </w:rPr>
+        <w:t xml:space="preserve"> و نها</w:t>
+      </w:r>
+      <w:r>
+        <w:rPr>
+          <w:rFonts w:cs="B Nazanin" w:hint="cs"/>
+          <w:sz w:val="28"/>
+          <w:szCs w:val="28"/>
+          <w:rtl/>
+          <w:lang w:bidi="fa-IR"/>
+        </w:rPr>
+        <w:t>ی</w:t>
+      </w:r>
+      <w:r>
+        <w:rPr>
+          <w:rFonts w:cs="B Nazanin" w:hint="eastAsia"/>
+          <w:sz w:val="28"/>
+          <w:szCs w:val="28"/>
+          <w:rtl/>
+          <w:lang w:bidi="fa-IR"/>
+        </w:rPr>
+        <w:t>تاً</w:t>
+      </w:r>
+      <w:r>
+        <w:rPr>
+          <w:rFonts w:cs="B Nazanin"/>
+          <w:sz w:val="28"/>
+          <w:szCs w:val="28"/>
+          <w:rtl/>
+          <w:lang w:bidi="fa-IR"/>
+        </w:rPr>
+        <w:t xml:space="preserve"> به </w:t>
+      </w:r>
+      <w:r>
+        <w:rPr>
+          <w:rFonts w:cs="B Nazanin" w:hint="cs"/>
+          <w:sz w:val="28"/>
+          <w:szCs w:val="28"/>
+          <w:rtl/>
+          <w:lang w:bidi="fa-IR"/>
+        </w:rPr>
+        <w:t>ی</w:t>
+      </w:r>
+      <w:r>
+        <w:rPr>
+          <w:rFonts w:cs="B Nazanin" w:hint="eastAsia"/>
+          <w:sz w:val="28"/>
+          <w:szCs w:val="28"/>
+          <w:rtl/>
+          <w:lang w:bidi="fa-IR"/>
+        </w:rPr>
+        <w:t>ک</w:t>
+      </w:r>
+      <w:r>
+        <w:rPr>
+          <w:rFonts w:cs="B Nazanin"/>
+          <w:sz w:val="28"/>
+          <w:szCs w:val="28"/>
+          <w:rtl/>
+          <w:lang w:bidi="fa-IR"/>
+        </w:rPr>
+        <w:t xml:space="preserve"> </w:t>
+      </w:r>
+      <w:r>
+        <w:rPr>
+          <w:rFonts w:cs="B Nazanin" w:hint="cs"/>
+          <w:sz w:val="28"/>
+          <w:szCs w:val="28"/>
+          <w:rtl/>
+          <w:lang w:bidi="fa-IR"/>
+        </w:rPr>
+        <w:t>نورون</w:t>
+      </w:r>
+      <w:r>
+        <w:rPr>
+          <w:rFonts w:cs="B Nazanin"/>
+          <w:sz w:val="28"/>
+          <w:szCs w:val="28"/>
+          <w:rtl/>
+          <w:lang w:bidi="fa-IR"/>
+        </w:rPr>
+        <w:t xml:space="preserve"> خروج</w:t>
+      </w:r>
+      <w:r>
+        <w:rPr>
+          <w:rFonts w:cs="B Nazanin" w:hint="cs"/>
+          <w:sz w:val="28"/>
+          <w:szCs w:val="28"/>
+          <w:rtl/>
+          <w:lang w:bidi="fa-IR"/>
+        </w:rPr>
+        <w:t>ی</w:t>
+      </w:r>
+      <w:r>
+        <w:rPr>
+          <w:rFonts w:cs="B Nazanin"/>
+          <w:sz w:val="28"/>
+          <w:szCs w:val="28"/>
+          <w:rtl/>
+          <w:lang w:bidi="fa-IR"/>
+        </w:rPr>
+        <w:t xml:space="preserve"> متصل م</w:t>
+      </w:r>
+      <w:r>
+        <w:rPr>
+          <w:rFonts w:cs="B Nazanin" w:hint="cs"/>
+          <w:sz w:val="28"/>
+          <w:szCs w:val="28"/>
+          <w:rtl/>
+          <w:lang w:bidi="fa-IR"/>
+        </w:rPr>
+        <w:t>ی</w:t>
+      </w:r>
+      <w:r>
+        <w:rPr>
+          <w:rFonts w:cs="B Nazanin"/>
+          <w:sz w:val="28"/>
+          <w:szCs w:val="28"/>
+          <w:rtl/>
+          <w:lang w:bidi="fa-IR"/>
+        </w:rPr>
+        <w:t xml:space="preserve"> شوند. بنابرا</w:t>
+      </w:r>
+      <w:r>
+        <w:rPr>
+          <w:rFonts w:cs="B Nazanin" w:hint="cs"/>
+          <w:sz w:val="28"/>
+          <w:szCs w:val="28"/>
+          <w:rtl/>
+          <w:lang w:bidi="fa-IR"/>
+        </w:rPr>
+        <w:t>ی</w:t>
+      </w:r>
+      <w:r>
+        <w:rPr>
+          <w:rFonts w:cs="B Nazanin" w:hint="eastAsia"/>
+          <w:sz w:val="28"/>
+          <w:szCs w:val="28"/>
+          <w:rtl/>
+          <w:lang w:bidi="fa-IR"/>
+        </w:rPr>
+        <w:t>ن</w:t>
+      </w:r>
+      <w:r>
+        <w:rPr>
+          <w:rFonts w:cs="B Nazanin"/>
+          <w:sz w:val="28"/>
+          <w:szCs w:val="28"/>
+          <w:rtl/>
+          <w:lang w:bidi="fa-IR"/>
+        </w:rPr>
+        <w:t xml:space="preserve"> هر </w:t>
+      </w:r>
+      <w:r>
+        <w:rPr>
+          <w:rFonts w:cs="B Nazanin" w:hint="cs"/>
+          <w:sz w:val="28"/>
+          <w:szCs w:val="28"/>
+          <w:rtl/>
+          <w:lang w:bidi="fa-IR"/>
+        </w:rPr>
+        <w:t>نورون</w:t>
+      </w:r>
+      <w:r>
+        <w:rPr>
+          <w:rFonts w:cs="B Nazanin"/>
+          <w:sz w:val="28"/>
+          <w:szCs w:val="28"/>
+          <w:rtl/>
+          <w:lang w:bidi="fa-IR"/>
+        </w:rPr>
+        <w:t xml:space="preserve"> به </w:t>
+      </w:r>
+      <w:r>
+        <w:rPr>
+          <w:rFonts w:cs="B Nazanin" w:hint="cs"/>
+          <w:sz w:val="28"/>
+          <w:szCs w:val="28"/>
+          <w:rtl/>
+          <w:lang w:bidi="fa-IR"/>
+        </w:rPr>
+        <w:t>ی</w:t>
+      </w:r>
+      <w:r>
+        <w:rPr>
+          <w:rFonts w:cs="B Nazanin" w:hint="eastAsia"/>
+          <w:sz w:val="28"/>
+          <w:szCs w:val="28"/>
+          <w:rtl/>
+          <w:lang w:bidi="fa-IR"/>
+        </w:rPr>
+        <w:t>ک</w:t>
+      </w:r>
+      <w:r>
+        <w:rPr>
+          <w:rFonts w:cs="B Nazanin"/>
+          <w:sz w:val="28"/>
+          <w:szCs w:val="28"/>
+          <w:rtl/>
+          <w:lang w:bidi="fa-IR"/>
+        </w:rPr>
+        <w:t xml:space="preserve"> با</w:t>
+      </w:r>
+      <w:r>
+        <w:rPr>
+          <w:rFonts w:cs="B Nazanin" w:hint="cs"/>
+          <w:sz w:val="28"/>
+          <w:szCs w:val="28"/>
+          <w:rtl/>
+          <w:lang w:bidi="fa-IR"/>
+        </w:rPr>
+        <w:t>ی</w:t>
+      </w:r>
+      <w:r>
+        <w:rPr>
+          <w:rFonts w:cs="B Nazanin" w:hint="eastAsia"/>
+          <w:sz w:val="28"/>
+          <w:szCs w:val="28"/>
+          <w:rtl/>
+          <w:lang w:bidi="fa-IR"/>
+        </w:rPr>
+        <w:t>اس</w:t>
+      </w:r>
+      <w:r>
+        <w:rPr>
+          <w:rFonts w:cs="B Nazanin"/>
+          <w:sz w:val="28"/>
+          <w:szCs w:val="28"/>
+          <w:rtl/>
+          <w:lang w:bidi="fa-IR"/>
+        </w:rPr>
+        <w:t xml:space="preserve"> ن</w:t>
+      </w:r>
+      <w:r>
+        <w:rPr>
+          <w:rFonts w:cs="B Nazanin" w:hint="cs"/>
+          <w:sz w:val="28"/>
+          <w:szCs w:val="28"/>
+          <w:rtl/>
+          <w:lang w:bidi="fa-IR"/>
+        </w:rPr>
+        <w:t>ی</w:t>
+      </w:r>
+      <w:r>
+        <w:rPr>
+          <w:rFonts w:cs="B Nazanin" w:hint="eastAsia"/>
+          <w:sz w:val="28"/>
+          <w:szCs w:val="28"/>
+          <w:rtl/>
+          <w:lang w:bidi="fa-IR"/>
+        </w:rPr>
+        <w:t>از</w:t>
+      </w:r>
+      <w:r>
+        <w:rPr>
+          <w:rFonts w:cs="B Nazanin"/>
+          <w:sz w:val="28"/>
+          <w:szCs w:val="28"/>
+          <w:rtl/>
+          <w:lang w:bidi="fa-IR"/>
+        </w:rPr>
+        <w:t xml:space="preserve"> دارد که به عنوان عامل تفاوت در سطح </w:t>
+      </w:r>
+      <w:r>
+        <w:rPr>
+          <w:rFonts w:cs="B Nazanin" w:hint="cs"/>
+          <w:sz w:val="28"/>
+          <w:szCs w:val="28"/>
+          <w:rtl/>
+          <w:lang w:bidi="fa-IR"/>
+        </w:rPr>
+        <w:t>نورون</w:t>
+      </w:r>
+      <w:r>
+        <w:rPr>
+          <w:rFonts w:cs="B Nazanin"/>
+          <w:sz w:val="28"/>
+          <w:szCs w:val="28"/>
+          <w:rtl/>
+          <w:lang w:bidi="fa-IR"/>
+        </w:rPr>
+        <w:t xml:space="preserve"> ها عمل کند. بنابرا</w:t>
+      </w:r>
+      <w:r>
+        <w:rPr>
+          <w:rFonts w:cs="B Nazanin" w:hint="cs"/>
+          <w:sz w:val="28"/>
+          <w:szCs w:val="28"/>
+          <w:rtl/>
+          <w:lang w:bidi="fa-IR"/>
+        </w:rPr>
+        <w:t>ی</w:t>
+      </w:r>
+      <w:r>
+        <w:rPr>
+          <w:rFonts w:cs="B Nazanin" w:hint="eastAsia"/>
+          <w:sz w:val="28"/>
+          <w:szCs w:val="28"/>
+          <w:rtl/>
+          <w:lang w:bidi="fa-IR"/>
+        </w:rPr>
+        <w:t>ن،</w:t>
+      </w:r>
+      <w:r>
+        <w:rPr>
+          <w:rFonts w:cs="B Nazanin"/>
+          <w:sz w:val="28"/>
+          <w:szCs w:val="28"/>
+          <w:rtl/>
+          <w:lang w:bidi="fa-IR"/>
+        </w:rPr>
+        <w:t xml:space="preserve"> با</w:t>
+      </w:r>
+      <w:r>
+        <w:rPr>
+          <w:rFonts w:cs="B Nazanin" w:hint="cs"/>
+          <w:sz w:val="28"/>
+          <w:szCs w:val="28"/>
+          <w:rtl/>
+          <w:lang w:bidi="fa-IR"/>
+        </w:rPr>
+        <w:t>ی</w:t>
+      </w:r>
+      <w:r>
+        <w:rPr>
+          <w:rFonts w:cs="B Nazanin" w:hint="eastAsia"/>
+          <w:sz w:val="28"/>
+          <w:szCs w:val="28"/>
+          <w:rtl/>
+          <w:lang w:bidi="fa-IR"/>
+        </w:rPr>
+        <w:t>اس</w:t>
+      </w:r>
+      <w:r>
+        <w:rPr>
+          <w:rFonts w:cs="B Nazanin"/>
+          <w:sz w:val="28"/>
+          <w:szCs w:val="28"/>
+          <w:rtl/>
+          <w:lang w:bidi="fa-IR"/>
+        </w:rPr>
+        <w:t xml:space="preserve"> در لا</w:t>
+      </w:r>
+      <w:r>
+        <w:rPr>
+          <w:rFonts w:cs="B Nazanin" w:hint="cs"/>
+          <w:sz w:val="28"/>
+          <w:szCs w:val="28"/>
+          <w:rtl/>
+          <w:lang w:bidi="fa-IR"/>
+        </w:rPr>
+        <w:t>ی</w:t>
+      </w:r>
+      <w:r>
+        <w:rPr>
+          <w:rFonts w:cs="B Nazanin" w:hint="eastAsia"/>
+          <w:sz w:val="28"/>
+          <w:szCs w:val="28"/>
+          <w:rtl/>
+          <w:lang w:bidi="fa-IR"/>
+        </w:rPr>
+        <w:t>ه</w:t>
+      </w:r>
+      <w:r>
+        <w:rPr>
+          <w:rFonts w:cs="B Nazanin"/>
+          <w:sz w:val="28"/>
+          <w:szCs w:val="28"/>
+          <w:rtl/>
+          <w:lang w:bidi="fa-IR"/>
+        </w:rPr>
+        <w:t xml:space="preserve"> ها</w:t>
+      </w:r>
+      <w:r>
+        <w:rPr>
+          <w:rFonts w:cs="B Nazanin" w:hint="cs"/>
+          <w:sz w:val="28"/>
+          <w:szCs w:val="28"/>
+          <w:rtl/>
+          <w:lang w:bidi="fa-IR"/>
+        </w:rPr>
+        <w:t>ی</w:t>
+      </w:r>
+      <w:r>
+        <w:rPr>
+          <w:rFonts w:cs="B Nazanin"/>
+          <w:sz w:val="28"/>
+          <w:szCs w:val="28"/>
+          <w:rtl/>
+          <w:lang w:bidi="fa-IR"/>
+        </w:rPr>
+        <w:t xml:space="preserve"> </w:t>
+      </w:r>
+      <w:r>
+        <w:rPr>
+          <w:rFonts w:cs="B Nazanin"/>
+          <w:sz w:val="28"/>
+          <w:szCs w:val="28"/>
+          <w:lang w:bidi="fa-IR"/>
+        </w:rPr>
+        <w:t>Fully Connected</w:t>
+      </w:r>
+      <w:r>
+        <w:rPr>
+          <w:rFonts w:cs="B Nazanin"/>
+          <w:sz w:val="28"/>
+          <w:szCs w:val="28"/>
+          <w:rtl/>
+          <w:lang w:bidi="fa-IR"/>
+        </w:rPr>
+        <w:t xml:space="preserve"> برا</w:t>
+      </w:r>
+      <w:r>
+        <w:rPr>
+          <w:rFonts w:cs="B Nazanin" w:hint="cs"/>
+          <w:sz w:val="28"/>
+          <w:szCs w:val="28"/>
+          <w:rtl/>
+          <w:lang w:bidi="fa-IR"/>
+        </w:rPr>
+        <w:t>ی</w:t>
+      </w:r>
+      <w:r>
+        <w:rPr>
+          <w:rFonts w:cs="B Nazanin"/>
+          <w:sz w:val="28"/>
+          <w:szCs w:val="28"/>
+          <w:rtl/>
+          <w:lang w:bidi="fa-IR"/>
+        </w:rPr>
+        <w:t xml:space="preserve"> هر نرون با</w:t>
+      </w:r>
+      <w:r>
+        <w:rPr>
+          <w:rFonts w:cs="B Nazanin" w:hint="cs"/>
+          <w:sz w:val="28"/>
+          <w:szCs w:val="28"/>
+          <w:rtl/>
+          <w:lang w:bidi="fa-IR"/>
+        </w:rPr>
+        <w:t>ی</w:t>
+      </w:r>
+      <w:r>
+        <w:rPr>
+          <w:rFonts w:cs="B Nazanin" w:hint="eastAsia"/>
+          <w:sz w:val="28"/>
+          <w:szCs w:val="28"/>
+          <w:rtl/>
+          <w:lang w:bidi="fa-IR"/>
+        </w:rPr>
+        <w:t>د</w:t>
+      </w:r>
+      <w:r>
+        <w:rPr>
+          <w:rFonts w:cs="B Nazanin"/>
+          <w:sz w:val="28"/>
+          <w:szCs w:val="28"/>
+          <w:rtl/>
+          <w:lang w:bidi="fa-IR"/>
+        </w:rPr>
+        <w:t xml:space="preserve"> ثاب</w:t>
+      </w:r>
+      <w:r>
+        <w:rPr>
+          <w:rFonts w:cs="B Nazanin" w:hint="eastAsia"/>
+          <w:sz w:val="28"/>
+          <w:szCs w:val="28"/>
+          <w:rtl/>
+          <w:lang w:bidi="fa-IR"/>
+        </w:rPr>
+        <w:t>ت</w:t>
+      </w:r>
+      <w:r>
+        <w:rPr>
+          <w:rFonts w:cs="B Nazanin"/>
+          <w:sz w:val="28"/>
+          <w:szCs w:val="28"/>
+          <w:rtl/>
+          <w:lang w:bidi="fa-IR"/>
+        </w:rPr>
+        <w:t xml:space="preserve"> باشد. اما در لا</w:t>
+      </w:r>
+      <w:r>
+        <w:rPr>
+          <w:rFonts w:cs="B Nazanin" w:hint="cs"/>
+          <w:sz w:val="28"/>
+          <w:szCs w:val="28"/>
+          <w:rtl/>
+          <w:lang w:bidi="fa-IR"/>
+        </w:rPr>
+        <w:t>ی</w:t>
+      </w:r>
+      <w:r>
+        <w:rPr>
+          <w:rFonts w:cs="B Nazanin" w:hint="eastAsia"/>
+          <w:sz w:val="28"/>
+          <w:szCs w:val="28"/>
+          <w:rtl/>
+          <w:lang w:bidi="fa-IR"/>
+        </w:rPr>
+        <w:t>ه</w:t>
+      </w:r>
+      <w:r>
+        <w:rPr>
+          <w:rFonts w:cs="B Nazanin"/>
+          <w:sz w:val="28"/>
+          <w:szCs w:val="28"/>
+          <w:rtl/>
+          <w:lang w:bidi="fa-IR"/>
+        </w:rPr>
+        <w:t xml:space="preserve"> ها</w:t>
+      </w:r>
+      <w:r>
+        <w:rPr>
+          <w:rFonts w:cs="B Nazanin" w:hint="cs"/>
+          <w:sz w:val="28"/>
+          <w:szCs w:val="28"/>
+          <w:rtl/>
+          <w:lang w:bidi="fa-IR"/>
+        </w:rPr>
+        <w:t>ی</w:t>
+      </w:r>
+      <w:r>
+        <w:rPr>
+          <w:rFonts w:cs="B Nazanin"/>
+          <w:sz w:val="28"/>
+          <w:szCs w:val="28"/>
+          <w:rtl/>
+          <w:lang w:bidi="fa-IR"/>
+        </w:rPr>
+        <w:t xml:space="preserve"> </w:t>
+      </w:r>
+      <w:r>
+        <w:rPr>
+          <w:rFonts w:cs="B Nazanin"/>
+          <w:sz w:val="28"/>
+          <w:szCs w:val="28"/>
+          <w:lang w:bidi="fa-IR"/>
+        </w:rPr>
+        <w:t>Convolutional</w:t>
+      </w:r>
+      <w:r>
+        <w:rPr>
+          <w:rFonts w:cs="B Nazanin"/>
+          <w:sz w:val="28"/>
+          <w:szCs w:val="28"/>
+          <w:rtl/>
+          <w:lang w:bidi="fa-IR"/>
+        </w:rPr>
+        <w:t xml:space="preserve">، وزن ها به عنوان </w:t>
+      </w:r>
+      <w:r>
+        <w:rPr>
+          <w:rFonts w:cs="B Nazanin" w:hint="cs"/>
+          <w:sz w:val="28"/>
+          <w:szCs w:val="28"/>
+          <w:rtl/>
+          <w:lang w:bidi="fa-IR"/>
+        </w:rPr>
+        <w:t>ی</w:t>
+      </w:r>
+      <w:r>
+        <w:rPr>
+          <w:rFonts w:cs="B Nazanin" w:hint="eastAsia"/>
+          <w:sz w:val="28"/>
+          <w:szCs w:val="28"/>
+          <w:rtl/>
+          <w:lang w:bidi="fa-IR"/>
+        </w:rPr>
+        <w:t>ک</w:t>
+      </w:r>
+      <w:r>
+        <w:rPr>
+          <w:rFonts w:cs="B Nazanin"/>
+          <w:sz w:val="28"/>
+          <w:szCs w:val="28"/>
+          <w:rtl/>
+          <w:lang w:bidi="fa-IR"/>
+        </w:rPr>
+        <w:t xml:space="preserve"> ف</w:t>
+      </w:r>
+      <w:r>
+        <w:rPr>
+          <w:rFonts w:cs="B Nazanin" w:hint="cs"/>
+          <w:sz w:val="28"/>
+          <w:szCs w:val="28"/>
+          <w:rtl/>
+          <w:lang w:bidi="fa-IR"/>
+        </w:rPr>
+        <w:t>ی</w:t>
+      </w:r>
+      <w:r>
+        <w:rPr>
+          <w:rFonts w:cs="B Nazanin" w:hint="eastAsia"/>
+          <w:sz w:val="28"/>
+          <w:szCs w:val="28"/>
+          <w:rtl/>
+          <w:lang w:bidi="fa-IR"/>
+        </w:rPr>
+        <w:t>لتر</w:t>
+      </w:r>
+      <w:r>
+        <w:rPr>
+          <w:rFonts w:cs="B Nazanin"/>
+          <w:sz w:val="28"/>
+          <w:szCs w:val="28"/>
+          <w:rtl/>
+          <w:lang w:bidi="fa-IR"/>
+        </w:rPr>
+        <w:t xml:space="preserve"> برا</w:t>
+      </w:r>
+      <w:r>
+        <w:rPr>
+          <w:rFonts w:cs="B Nazanin" w:hint="cs"/>
+          <w:sz w:val="28"/>
+          <w:szCs w:val="28"/>
+          <w:rtl/>
+          <w:lang w:bidi="fa-IR"/>
+        </w:rPr>
+        <w:t>ی</w:t>
+      </w:r>
+      <w:r>
+        <w:rPr>
+          <w:rFonts w:cs="B Nazanin"/>
+          <w:sz w:val="28"/>
+          <w:szCs w:val="28"/>
+          <w:rtl/>
+          <w:lang w:bidi="fa-IR"/>
+        </w:rPr>
+        <w:t xml:space="preserve"> انجام عمل</w:t>
+      </w:r>
+      <w:r>
+        <w:rPr>
+          <w:rFonts w:cs="B Nazanin" w:hint="cs"/>
+          <w:sz w:val="28"/>
+          <w:szCs w:val="28"/>
+          <w:rtl/>
+          <w:lang w:bidi="fa-IR"/>
+        </w:rPr>
+        <w:t>ی</w:t>
+      </w:r>
+      <w:r>
+        <w:rPr>
+          <w:rFonts w:cs="B Nazanin" w:hint="eastAsia"/>
+          <w:sz w:val="28"/>
+          <w:szCs w:val="28"/>
+          <w:rtl/>
+          <w:lang w:bidi="fa-IR"/>
+        </w:rPr>
+        <w:t>ات</w:t>
+      </w:r>
+      <w:r>
+        <w:rPr>
+          <w:rFonts w:cs="B Nazanin"/>
+          <w:sz w:val="28"/>
+          <w:szCs w:val="28"/>
+          <w:rtl/>
+          <w:lang w:bidi="fa-IR"/>
+        </w:rPr>
+        <w:t xml:space="preserve"> کانولوشن در سطح ورود</w:t>
+      </w:r>
+      <w:r>
+        <w:rPr>
+          <w:rFonts w:cs="B Nazanin" w:hint="cs"/>
+          <w:sz w:val="28"/>
+          <w:szCs w:val="28"/>
+          <w:rtl/>
+          <w:lang w:bidi="fa-IR"/>
+        </w:rPr>
+        <w:t>ی</w:t>
+      </w:r>
+      <w:r>
+        <w:rPr>
+          <w:rFonts w:cs="B Nazanin"/>
+          <w:sz w:val="28"/>
+          <w:szCs w:val="28"/>
+          <w:rtl/>
+          <w:lang w:bidi="fa-IR"/>
+        </w:rPr>
+        <w:t xml:space="preserve"> استفاده م</w:t>
+      </w:r>
+      <w:r>
+        <w:rPr>
+          <w:rFonts w:cs="B Nazanin" w:hint="cs"/>
+          <w:sz w:val="28"/>
+          <w:szCs w:val="28"/>
+          <w:rtl/>
+          <w:lang w:bidi="fa-IR"/>
+        </w:rPr>
+        <w:t>ی</w:t>
+      </w:r>
+      <w:r>
+        <w:rPr>
+          <w:rFonts w:cs="B Nazanin"/>
+          <w:sz w:val="28"/>
+          <w:szCs w:val="28"/>
+          <w:rtl/>
+          <w:lang w:bidi="fa-IR"/>
+        </w:rPr>
+        <w:t xml:space="preserve"> شوند. در واقع، برا</w:t>
+      </w:r>
+      <w:r>
+        <w:rPr>
+          <w:rFonts w:cs="B Nazanin" w:hint="cs"/>
+          <w:sz w:val="28"/>
+          <w:szCs w:val="28"/>
+          <w:rtl/>
+          <w:lang w:bidi="fa-IR"/>
+        </w:rPr>
+        <w:t>ی</w:t>
+      </w:r>
+      <w:r>
+        <w:rPr>
+          <w:rFonts w:cs="B Nazanin"/>
+          <w:sz w:val="28"/>
+          <w:szCs w:val="28"/>
+          <w:rtl/>
+          <w:lang w:bidi="fa-IR"/>
+        </w:rPr>
+        <w:t xml:space="preserve"> هر ف</w:t>
+      </w:r>
+      <w:r>
+        <w:rPr>
+          <w:rFonts w:cs="B Nazanin" w:hint="cs"/>
+          <w:sz w:val="28"/>
+          <w:szCs w:val="28"/>
+          <w:rtl/>
+          <w:lang w:bidi="fa-IR"/>
+        </w:rPr>
+        <w:t>ی</w:t>
+      </w:r>
+      <w:r>
+        <w:rPr>
+          <w:rFonts w:cs="B Nazanin" w:hint="eastAsia"/>
+          <w:sz w:val="28"/>
+          <w:szCs w:val="28"/>
+          <w:rtl/>
+          <w:lang w:bidi="fa-IR"/>
+        </w:rPr>
+        <w:t>لتر</w:t>
+      </w:r>
+      <w:r>
+        <w:rPr>
+          <w:rFonts w:cs="B Nazanin"/>
+          <w:sz w:val="28"/>
+          <w:szCs w:val="28"/>
+          <w:rtl/>
+          <w:lang w:bidi="fa-IR"/>
+        </w:rPr>
+        <w:t xml:space="preserve"> </w:t>
+      </w:r>
+      <w:r>
+        <w:rPr>
+          <w:rFonts w:cs="B Nazanin" w:hint="cs"/>
+          <w:sz w:val="28"/>
+          <w:szCs w:val="28"/>
+          <w:rtl/>
+          <w:lang w:bidi="fa-IR"/>
+        </w:rPr>
+        <w:t>ی</w:t>
+      </w:r>
+      <w:r>
+        <w:rPr>
+          <w:rFonts w:cs="B Nazanin" w:hint="eastAsia"/>
+          <w:sz w:val="28"/>
+          <w:szCs w:val="28"/>
+          <w:rtl/>
+          <w:lang w:bidi="fa-IR"/>
+        </w:rPr>
+        <w:t>ک</w:t>
+      </w:r>
+      <w:r>
+        <w:rPr>
+          <w:rFonts w:cs="B Nazanin"/>
+          <w:sz w:val="28"/>
+          <w:szCs w:val="28"/>
+          <w:rtl/>
+          <w:lang w:bidi="fa-IR"/>
+        </w:rPr>
+        <w:t xml:space="preserve"> با</w:t>
+      </w:r>
+      <w:r>
+        <w:rPr>
+          <w:rFonts w:cs="B Nazanin" w:hint="cs"/>
+          <w:sz w:val="28"/>
+          <w:szCs w:val="28"/>
+          <w:rtl/>
+          <w:lang w:bidi="fa-IR"/>
+        </w:rPr>
+        <w:t>ی</w:t>
+      </w:r>
+      <w:r>
+        <w:rPr>
+          <w:rFonts w:cs="B Nazanin" w:hint="eastAsia"/>
+          <w:sz w:val="28"/>
+          <w:szCs w:val="28"/>
+          <w:rtl/>
+          <w:lang w:bidi="fa-IR"/>
+        </w:rPr>
+        <w:t>اس</w:t>
+      </w:r>
+      <w:r>
+        <w:rPr>
+          <w:rFonts w:cs="B Nazanin"/>
+          <w:sz w:val="28"/>
+          <w:szCs w:val="28"/>
+          <w:rtl/>
+          <w:lang w:bidi="fa-IR"/>
+        </w:rPr>
+        <w:t xml:space="preserve"> وجود دارد که به صورت همزمان با کانولوشن محاسبه م</w:t>
+      </w:r>
+      <w:r>
+        <w:rPr>
+          <w:rFonts w:cs="B Nazanin" w:hint="cs"/>
+          <w:sz w:val="28"/>
+          <w:szCs w:val="28"/>
+          <w:rtl/>
+          <w:lang w:bidi="fa-IR"/>
+        </w:rPr>
+        <w:t>ی</w:t>
+      </w:r>
+      <w:r>
+        <w:rPr>
+          <w:rFonts w:cs="B Nazanin"/>
+          <w:sz w:val="28"/>
+          <w:szCs w:val="28"/>
+          <w:rtl/>
+          <w:lang w:bidi="fa-IR"/>
+        </w:rPr>
+        <w:t xml:space="preserve"> شود. بنابرا</w:t>
+      </w:r>
+      <w:r>
+        <w:rPr>
+          <w:rFonts w:cs="B Nazanin" w:hint="cs"/>
+          <w:sz w:val="28"/>
+          <w:szCs w:val="28"/>
+          <w:rtl/>
+          <w:lang w:bidi="fa-IR"/>
+        </w:rPr>
+        <w:t>ی</w:t>
+      </w:r>
+      <w:r>
+        <w:rPr>
+          <w:rFonts w:cs="B Nazanin" w:hint="eastAsia"/>
+          <w:sz w:val="28"/>
+          <w:szCs w:val="28"/>
+          <w:rtl/>
+          <w:lang w:bidi="fa-IR"/>
+        </w:rPr>
+        <w:t>ن،</w:t>
+      </w:r>
+      <w:r>
+        <w:rPr>
+          <w:rFonts w:cs="B Nazanin"/>
+          <w:sz w:val="28"/>
+          <w:szCs w:val="28"/>
+          <w:rtl/>
+          <w:lang w:bidi="fa-IR"/>
+        </w:rPr>
+        <w:t xml:space="preserve"> در لا</w:t>
+      </w:r>
+      <w:r>
+        <w:rPr>
+          <w:rFonts w:cs="B Nazanin" w:hint="cs"/>
+          <w:sz w:val="28"/>
+          <w:szCs w:val="28"/>
+          <w:rtl/>
+          <w:lang w:bidi="fa-IR"/>
+        </w:rPr>
+        <w:t>ی</w:t>
+      </w:r>
+      <w:r>
+        <w:rPr>
+          <w:rFonts w:cs="B Nazanin" w:hint="eastAsia"/>
+          <w:sz w:val="28"/>
+          <w:szCs w:val="28"/>
+          <w:rtl/>
+          <w:lang w:bidi="fa-IR"/>
+        </w:rPr>
+        <w:t>ه</w:t>
+      </w:r>
+      <w:r>
+        <w:rPr>
+          <w:rFonts w:cs="B Nazanin"/>
+          <w:sz w:val="28"/>
+          <w:szCs w:val="28"/>
+          <w:rtl/>
+          <w:lang w:bidi="fa-IR"/>
+        </w:rPr>
+        <w:t xml:space="preserve"> ها</w:t>
+      </w:r>
+      <w:r>
+        <w:rPr>
+          <w:rFonts w:cs="B Nazanin" w:hint="cs"/>
+          <w:sz w:val="28"/>
+          <w:szCs w:val="28"/>
+          <w:rtl/>
+          <w:lang w:bidi="fa-IR"/>
+        </w:rPr>
+        <w:t>ی</w:t>
+      </w:r>
+      <w:r>
+        <w:rPr>
+          <w:rFonts w:cs="B Nazanin"/>
+          <w:sz w:val="28"/>
+          <w:szCs w:val="28"/>
+          <w:rtl/>
+          <w:lang w:bidi="fa-IR"/>
+        </w:rPr>
+        <w:t xml:space="preserve"> </w:t>
+      </w:r>
+      <w:r>
+        <w:rPr>
+          <w:rFonts w:cs="B Nazanin"/>
+          <w:sz w:val="28"/>
+          <w:szCs w:val="28"/>
+          <w:lang w:bidi="fa-IR"/>
+        </w:rPr>
+        <w:t>Convolutional</w:t>
+      </w:r>
+      <w:r>
+        <w:rPr>
+          <w:rFonts w:cs="B Nazanin"/>
+          <w:sz w:val="28"/>
+          <w:szCs w:val="28"/>
+          <w:rtl/>
+          <w:lang w:bidi="fa-IR"/>
+        </w:rPr>
+        <w:t>، با</w:t>
+      </w:r>
+      <w:r>
+        <w:rPr>
+          <w:rFonts w:cs="B Nazanin" w:hint="cs"/>
+          <w:sz w:val="28"/>
+          <w:szCs w:val="28"/>
+          <w:rtl/>
+          <w:lang w:bidi="fa-IR"/>
+        </w:rPr>
+        <w:t>ی</w:t>
+      </w:r>
+      <w:r>
+        <w:rPr>
+          <w:rFonts w:cs="B Nazanin" w:hint="eastAsia"/>
+          <w:sz w:val="28"/>
+          <w:szCs w:val="28"/>
+          <w:rtl/>
+          <w:lang w:bidi="fa-IR"/>
+        </w:rPr>
+        <w:t>اس</w:t>
+      </w:r>
+      <w:r>
+        <w:rPr>
+          <w:rFonts w:cs="B Nazanin"/>
+          <w:sz w:val="28"/>
+          <w:szCs w:val="28"/>
+          <w:rtl/>
+          <w:lang w:bidi="fa-IR"/>
+        </w:rPr>
+        <w:t xml:space="preserve"> برا</w:t>
+      </w:r>
+      <w:r>
+        <w:rPr>
+          <w:rFonts w:cs="B Nazanin" w:hint="cs"/>
+          <w:sz w:val="28"/>
+          <w:szCs w:val="28"/>
+          <w:rtl/>
+          <w:lang w:bidi="fa-IR"/>
+        </w:rPr>
+        <w:t>ی</w:t>
+      </w:r>
+      <w:r>
+        <w:rPr>
+          <w:rFonts w:cs="B Nazanin"/>
+          <w:sz w:val="28"/>
+          <w:szCs w:val="28"/>
+          <w:rtl/>
+          <w:lang w:bidi="fa-IR"/>
+        </w:rPr>
+        <w:t xml:space="preserve"> </w:t>
+      </w:r>
+      <w:r>
+        <w:rPr>
+          <w:rFonts w:cs="B Nazanin" w:hint="eastAsia"/>
+          <w:sz w:val="28"/>
+          <w:szCs w:val="28"/>
+          <w:rtl/>
+          <w:lang w:bidi="fa-IR"/>
+        </w:rPr>
+        <w:t>هر</w:t>
+      </w:r>
+      <w:r>
+        <w:rPr>
+          <w:rFonts w:cs="B Nazanin"/>
+          <w:sz w:val="28"/>
+          <w:szCs w:val="28"/>
+          <w:rtl/>
+          <w:lang w:bidi="fa-IR"/>
+        </w:rPr>
+        <w:t xml:space="preserve"> ف</w:t>
+      </w:r>
+      <w:r>
+        <w:rPr>
+          <w:rFonts w:cs="B Nazanin" w:hint="cs"/>
+          <w:sz w:val="28"/>
+          <w:szCs w:val="28"/>
+          <w:rtl/>
+          <w:lang w:bidi="fa-IR"/>
+        </w:rPr>
+        <w:t>ی</w:t>
+      </w:r>
+      <w:r>
+        <w:rPr>
+          <w:rFonts w:cs="B Nazanin" w:hint="eastAsia"/>
+          <w:sz w:val="28"/>
+          <w:szCs w:val="28"/>
+          <w:rtl/>
+          <w:lang w:bidi="fa-IR"/>
+        </w:rPr>
+        <w:t>لتر</w:t>
+      </w:r>
+      <w:r>
+        <w:rPr>
+          <w:rFonts w:cs="B Nazanin"/>
+          <w:sz w:val="28"/>
+          <w:szCs w:val="28"/>
+          <w:rtl/>
+          <w:lang w:bidi="fa-IR"/>
+        </w:rPr>
+        <w:t xml:space="preserve"> متفاوت است.</w:t>
+      </w:r>
+    </w:p>
+    <w:p>
+      <w:pPr>
+        <w:bidi/>
+        <w:jc w:val="both"/>
+        <w:rPr>
+          <w:rFonts w:cs="B Nazanin+ Bold" w:hint="cs"/>
+          <w:sz w:val="28"/>
+          <w:szCs w:val="28"/>
+          <w:rtl/>
           <w:lang w:bidi="fa-IR"/>
         </w:rPr>
       </w:pPr>
@@ -11222,11 +15678,127 @@
       </w:rPr>
     </w:lvl>
   </w:abstractNum>
+  <w:abstractNum w:abstractNumId="2" w15:restartNumberingAfterBreak="0">
+    <w:nsid w:val="61C04235"/>
+    <w:multiLevelType w:val="multilevel"/>
+    <w:tmpl w:val="7828262C"/>
+    <w:lvl w:ilvl="0">
+      <w:start w:val="2"/>
+      <w:numFmt w:val="decimal"/>
+      <w:lvlText w:val="%1"/>
+      <w:lvlJc w:val="left"/>
+      <w:pPr>
+        <w:ind w:left="360" w:hanging="360"/>
+      </w:pPr>
+      <w:rPr>
+        <w:rFonts w:hint="default"/>
+      </w:rPr>
+    </w:lvl>
+    <w:lvl w:ilvl="1">
+      <w:start w:val="1"/>
+      <w:numFmt w:val="decimal"/>
+      <w:lvlText w:val="%1-%2"/>
+      <w:lvlJc w:val="left"/>
+      <w:pPr>
+        <w:ind w:left="720" w:hanging="720"/>
+      </w:pPr>
+      <w:rPr>
+        <w:rFonts w:hint="default"/>
+      </w:rPr>
+    </w:lvl>
+    <w:lvl w:ilvl="2">
+      <w:start w:val="1"/>
+      <w:numFmt w:val="decimal"/>
+      <w:lvlText w:val="%1-%2.%3"/>
+      <w:lvlJc w:val="left"/>
+      <w:pPr>
+        <w:ind w:left="720" w:hanging="720"/>
+      </w:pPr>
+      <w:rPr>
+        <w:rFonts w:hint="default"/>
+      </w:rPr>
+    </w:lvl>
+    <w:lvl w:ilvl="3">
+      <w:start w:val="1"/>
+      <w:numFmt w:val="decimal"/>
+      <w:lvlText w:val="%1-%2.%3.%4"/>
+      <w:lvlJc w:val="left"/>
+      <w:pPr>
+        <w:ind w:left="1080" w:hanging="1080"/>
+      </w:pPr>
+      <w:rPr>
+        <w:rFonts w:hint="default"/>
+      </w:rPr>
+    </w:lvl>
+    <w:lvl w:ilvl="4">
+      <w:start w:val="1"/>
+      <w:numFmt w:val="decimal"/>
+      <w:lvlText w:val="%1-%2.%3.%4.%5"/>
+      <w:lvlJc w:val="left"/>
+      <w:pPr>
+        <w:ind w:left="1080" w:hanging="1080"/>
+      </w:pPr>
+      <w:rPr>
+        <w:rFonts w:hint="default"/>
+      </w:rPr>
+    </w:lvl>
+    <w:lvl w:ilvl="5">
+      <w:start w:val="1"/>
+      <w:numFmt w:val="decimal"/>
+      <w:lvlText w:val="%1-%2.%3.%4.%5.%6"/>
+      <w:lvlJc w:val="left"/>
+      <w:pPr>
+        <w:ind w:left="1440" w:hanging="1440"/>
+      </w:pPr>
+      <w:rPr>
+        <w:rFonts w:hint="default"/>
+      </w:rPr>
+    </w:lvl>
+    <w:lvl w:ilvl="6">
+      <w:start w:val="1"/>
+      <w:numFmt w:val="decimal"/>
+      <w:lvlText w:val="%1-%2.%3.%4.%5.%6.%7"/>
+      <w:lvlJc w:val="left"/>
+      <w:pPr>
+        <w:ind w:left="1440" w:hanging="1440"/>
+      </w:pPr>
+      <w:rPr>
+        <w:rFonts w:hint="default"/>
+      </w:rPr>
+    </w:lvl>
+    <w:lvl w:ilvl="7">
+      <w:start w:val="1"/>
+      <w:numFmt w:val="decimal"/>
+      <w:lvlText w:val="%1-%2.%3.%4.%5.%6.%7.%8"/>
+      <w:lvlJc w:val="left"/>
+      <w:pPr>
+        <w:ind w:left="1800" w:hanging="1800"/>
+      </w:pPr>
+      <w:rPr>
+        <w:rFonts w:hint="default"/>
+      </w:rPr>
+    </w:lvl>
+    <w:lvl w:ilvl="8">
+      <w:start w:val="1"/>
+      <w:numFmt w:val="decimal"/>
+      <w:lvlText w:val="%1-%2.%3.%4.%5.%6.%7.%8.%9"/>
+      <w:lvlJc w:val="left"/>
+      <w:pPr>
+        <w:ind w:left="2160" w:hanging="2160"/>
+      </w:pPr>
+      <w:rPr>
+        <w:rFonts w:hint="default"/>
+      </w:rPr>
+    </w:lvl>
+  </w:abstractNum>
   <w:num w:numId="1" w16cid:durableId="2029327461">
     <w:abstractNumId w:val="0"/>
   </w:num>
   <w:num w:numId="2" w16cid:durableId="1901819531">
     <w:abstractNumId w:val="1"/>
+  </w:num>
+  <w:num w:numId="3" w16cid:durableId="1580943491">
+    <w:abstractNumId w:val="2"/>
   </w:num>
 </w:numbering>
 </file>
@@ -11631,7 +16203,7 @@
   <w:style w:type="paragraph" w:default="1" w:styleId="Normal">
     <w:name w:val="Normal"/>
     <w:qFormat/>
-    <w:rsid w:val="002F7618"/>
+    <w:rsid w:val="00C71265"/>
   </w:style>
   <w:style w:type="character" w:default="1" w:styleId="DefaultParagraphFont">
     <w:name w:val="Default Paragraph Font"/>

</xml_diff>